<commit_message>
builded first NLP models
</commit_message>
<xml_diff>
--- a/report.docx
+++ b/report.docx
@@ -18,8 +18,16 @@
         <w:rPr>
           <w:lang w:val="ru-RU"/>
         </w:rPr>
-        <w:t xml:space="preserve"> почасовые данные биткойна</w:t>
-      </w:r>
+        <w:t xml:space="preserve"> почасовые данные </w:t>
+      </w:r>
+      <w:proofErr w:type="spellStart"/>
+      <w:r>
+        <w:rPr>
+          <w:lang w:val="ru-RU"/>
+        </w:rPr>
+        <w:t>биткойна</w:t>
+      </w:r>
+      <w:proofErr w:type="spellEnd"/>
       <w:r>
         <w:rPr>
           <w:lang w:val="ru-RU"/>
@@ -45,7 +53,35 @@
         <w:rPr>
           <w:lang w:val="ru-RU"/>
         </w:rPr>
-        <w:t xml:space="preserve"> и подневные данные биткойна </w:t>
+        <w:t xml:space="preserve"> и </w:t>
+      </w:r>
+      <w:proofErr w:type="spellStart"/>
+      <w:r>
+        <w:rPr>
+          <w:lang w:val="ru-RU"/>
+        </w:rPr>
+        <w:t>подневные</w:t>
+      </w:r>
+      <w:proofErr w:type="spellEnd"/>
+      <w:r>
+        <w:rPr>
+          <w:lang w:val="ru-RU"/>
+        </w:rPr>
+        <w:t xml:space="preserve"> данные </w:t>
+      </w:r>
+      <w:proofErr w:type="spellStart"/>
+      <w:r>
+        <w:rPr>
+          <w:lang w:val="ru-RU"/>
+        </w:rPr>
+        <w:t>биткойна</w:t>
+      </w:r>
+      <w:proofErr w:type="spellEnd"/>
+      <w:r>
+        <w:rPr>
+          <w:lang w:val="ru-RU"/>
+        </w:rPr>
+        <w:t xml:space="preserve"> </w:t>
       </w:r>
       <w:r>
         <w:rPr>
@@ -296,8 +332,49 @@
         </w:drawing>
       </w:r>
     </w:p>
+    <w:p/>
     <w:p>
       <w:bookmarkStart w:id="0" w:name="_GoBack"/>
+      <w:r>
+        <w:rPr>
+          <w:noProof/>
+        </w:rPr>
+        <w:drawing>
+          <wp:inline distT="0" distB="0" distL="0" distR="0" wp14:anchorId="0BAC0E49" wp14:editId="2A4DFD1D">
+            <wp:extent cx="3528097" cy="2616200"/>
+            <wp:effectExtent l="0" t="0" r="0" b="0"/>
+            <wp:docPr id="6" name="Рисунок 6"/>
+            <wp:cNvGraphicFramePr>
+              <a:graphicFrameLocks xmlns:a="http://schemas.openxmlformats.org/drawingml/2006/main" noChangeAspect="1"/>
+            </wp:cNvGraphicFramePr>
+            <a:graphic xmlns:a="http://schemas.openxmlformats.org/drawingml/2006/main">
+              <a:graphicData uri="http://schemas.openxmlformats.org/drawingml/2006/picture">
+                <pic:pic xmlns:pic="http://schemas.openxmlformats.org/drawingml/2006/picture">
+                  <pic:nvPicPr>
+                    <pic:cNvPr id="1" name=""/>
+                    <pic:cNvPicPr/>
+                  </pic:nvPicPr>
+                  <pic:blipFill>
+                    <a:blip r:embed="rId9"/>
+                    <a:stretch>
+                      <a:fillRect/>
+                    </a:stretch>
+                  </pic:blipFill>
+                  <pic:spPr>
+                    <a:xfrm>
+                      <a:off x="0" y="0"/>
+                      <a:ext cx="3537952" cy="2623508"/>
+                    </a:xfrm>
+                    <a:prstGeom prst="rect">
+                      <a:avLst/>
+                    </a:prstGeom>
+                  </pic:spPr>
+                </pic:pic>
+              </a:graphicData>
+            </a:graphic>
+          </wp:inline>
+        </w:drawing>
+      </w:r>
       <w:bookmarkEnd w:id="0"/>
     </w:p>
     <w:sectPr>

</xml_diff>

<commit_message>
added several more pages
</commit_message>
<xml_diff>
--- a/report.docx
+++ b/report.docx
@@ -221,521 +221,1441 @@
         <w:rPr>
           <w:lang w:val="ru-RU"/>
         </w:rPr>
-        <w:t xml:space="preserve"> является, как клиентом, так и выполняет функции серв</w:t>
-      </w:r>
+        <w:t xml:space="preserve"> является, как клиентом, так и выполняет функции сервера)</w:t>
+      </w:r>
+      <w:r>
+        <w:rPr>
+          <w:lang w:val="ru-RU"/>
+        </w:rPr>
+        <w:t>.</w:t>
+      </w:r>
+      <w:r>
+        <w:rPr>
+          <w:lang w:val="ru-RU"/>
+        </w:rPr>
+        <w:t xml:space="preserve"> (</w:t>
+      </w:r>
+      <w:hyperlink r:id="rId5" w:history="1">
+        <w:r>
+          <w:rPr>
+            <w:rStyle w:val="a3"/>
+            <w:lang w:val="ru-RU"/>
+          </w:rPr>
+          <w:t>https://en.wikipedia.org/wiki/Peer-to-peer</w:t>
+        </w:r>
+      </w:hyperlink>
+      <w:r>
+        <w:rPr>
+          <w:lang w:val="ru-RU"/>
+        </w:rPr>
+        <w:t>)</w:t>
+      </w:r>
+    </w:p>
+    <w:p>
+      <w:pPr>
+        <w:rPr>
+          <w:lang w:val="ru-RU"/>
+        </w:rPr>
+      </w:pPr>
+      <w:r>
+        <w:rPr>
+          <w:lang w:val="ru-RU"/>
+        </w:rPr>
+        <w:t xml:space="preserve">С точки зрения пользователя всё намного проще, </w:t>
+      </w:r>
+      <w:proofErr w:type="spellStart"/>
+      <w:r>
+        <w:rPr>
+          <w:lang w:val="ru-RU"/>
+        </w:rPr>
+        <w:t>биткойн</w:t>
+      </w:r>
+      <w:proofErr w:type="spellEnd"/>
+      <w:r>
+        <w:rPr>
+          <w:lang w:val="ru-RU"/>
+        </w:rPr>
+        <w:t xml:space="preserve"> просто является валютой в интернете. Хотя стоит отменить, что кроме того </w:t>
+      </w:r>
+      <w:proofErr w:type="spellStart"/>
+      <w:r>
+        <w:rPr>
+          <w:lang w:val="ru-RU"/>
+        </w:rPr>
+        <w:t>биткойн</w:t>
+      </w:r>
+      <w:proofErr w:type="spellEnd"/>
+      <w:r>
+        <w:rPr>
+          <w:lang w:val="ru-RU"/>
+        </w:rPr>
+        <w:t xml:space="preserve"> является </w:t>
+      </w:r>
+      <w:r>
+        <w:rPr>
+          <w:lang w:val="ru-RU"/>
+        </w:rPr>
+        <w:t>самой</w:t>
+      </w:r>
+      <w:r>
+        <w:rPr>
+          <w:lang w:val="ru-RU"/>
+        </w:rPr>
+        <w:t xml:space="preserve"> перспективной и надёжной книгой учёта транзакций в мире. Надёжность и сохранность достигается за счёт того, что все данные много раз скопированы и хранятся на компьютерах пользователях сети.</w:t>
+      </w:r>
+      <w:r>
+        <w:rPr>
+          <w:lang w:val="ru-RU"/>
+        </w:rPr>
+        <w:t xml:space="preserve"> На момент написания этой статьи в интернете присутствовало 1592 </w:t>
+      </w:r>
+      <w:proofErr w:type="spellStart"/>
+      <w:r>
+        <w:rPr>
+          <w:lang w:val="ru-RU"/>
+        </w:rPr>
+        <w:t>криптовалюты</w:t>
+      </w:r>
+      <w:proofErr w:type="spellEnd"/>
+      <w:r>
+        <w:rPr>
+          <w:lang w:val="ru-RU"/>
+        </w:rPr>
+        <w:t xml:space="preserve"> (</w:t>
+      </w:r>
+      <w:hyperlink r:id="rId6" w:history="1">
+        <w:r>
+          <w:rPr>
+            <w:rStyle w:val="a3"/>
+            <w:lang w:val="ru-RU"/>
+          </w:rPr>
+          <w:t>https://coinmarketcap.com/all/views/all/</w:t>
+        </w:r>
+      </w:hyperlink>
+      <w:r>
+        <w:rPr>
+          <w:lang w:val="ru-RU"/>
+        </w:rPr>
+        <w:t>)</w:t>
+      </w:r>
+      <w:r>
+        <w:rPr>
+          <w:lang w:val="ru-RU"/>
+        </w:rPr>
+        <w:t>,</w:t>
+      </w:r>
+      <w:r>
+        <w:rPr>
+          <w:lang w:val="ru-RU"/>
+        </w:rPr>
+        <w:t xml:space="preserve"> при этом </w:t>
+      </w:r>
+      <w:proofErr w:type="spellStart"/>
+      <w:r>
+        <w:rPr>
+          <w:lang w:val="ru-RU"/>
+        </w:rPr>
+        <w:t>биткойн</w:t>
+      </w:r>
+      <w:proofErr w:type="spellEnd"/>
+      <w:r>
+        <w:rPr>
+          <w:lang w:val="ru-RU"/>
+        </w:rPr>
+        <w:t xml:space="preserve"> по капитализации занимал лидирующее место с капитализацией в 37% от всех существующих </w:t>
+      </w:r>
+      <w:proofErr w:type="spellStart"/>
+      <w:r>
+        <w:rPr>
+          <w:lang w:val="ru-RU"/>
+        </w:rPr>
+        <w:t>криптовалют</w:t>
+      </w:r>
+      <w:proofErr w:type="spellEnd"/>
+      <w:r>
+        <w:rPr>
+          <w:lang w:val="ru-RU"/>
+        </w:rPr>
+        <w:t xml:space="preserve"> (</w:t>
+      </w:r>
+      <w:hyperlink r:id="rId7" w:history="1">
+        <w:r>
+          <w:rPr>
+            <w:rStyle w:val="a3"/>
+            <w:lang w:val="ru-RU"/>
+          </w:rPr>
+          <w:t>https://coinmarketcap.com/charts/</w:t>
+        </w:r>
+      </w:hyperlink>
+      <w:r>
+        <w:rPr>
+          <w:lang w:val="ru-RU"/>
+        </w:rPr>
+        <w:t xml:space="preserve">).   </w:t>
+      </w:r>
+    </w:p>
+    <w:p>
+      <w:pPr>
+        <w:rPr>
+          <w:lang w:val="ru-RU"/>
+        </w:rPr>
+      </w:pPr>
+      <w:r>
+        <w:rPr>
+          <w:lang w:val="ru-RU"/>
+        </w:rPr>
+        <w:t xml:space="preserve">Опишем принцип, по которому работает </w:t>
+      </w:r>
+      <w:proofErr w:type="spellStart"/>
+      <w:r>
+        <w:rPr>
+          <w:lang w:val="ru-RU"/>
+        </w:rPr>
+        <w:t>биткойн</w:t>
+      </w:r>
+      <w:proofErr w:type="spellEnd"/>
+      <w:r>
+        <w:rPr>
+          <w:lang w:val="ru-RU"/>
+        </w:rPr>
+        <w:t xml:space="preserve">. Для работы с </w:t>
+      </w:r>
+      <w:proofErr w:type="spellStart"/>
+      <w:r>
+        <w:rPr>
+          <w:lang w:val="ru-RU"/>
+        </w:rPr>
+        <w:t>биткойном</w:t>
+      </w:r>
+      <w:proofErr w:type="spellEnd"/>
+      <w:r>
+        <w:rPr>
+          <w:lang w:val="ru-RU"/>
+        </w:rPr>
+        <w:t xml:space="preserve"> нужен специальный компьютерный софт или мобильное приложение, которые содержат информацию о цифровом кошельке пользователя и позволяют получать и отправлять </w:t>
+      </w:r>
+      <w:proofErr w:type="spellStart"/>
+      <w:r>
+        <w:rPr>
+          <w:lang w:val="ru-RU"/>
+        </w:rPr>
+        <w:t>биткойны</w:t>
+      </w:r>
+      <w:proofErr w:type="spellEnd"/>
+      <w:r>
+        <w:rPr>
+          <w:lang w:val="ru-RU"/>
+        </w:rPr>
+        <w:t xml:space="preserve"> через них. Получение и отправление </w:t>
+      </w:r>
+      <w:proofErr w:type="spellStart"/>
+      <w:r>
+        <w:rPr>
+          <w:lang w:val="ru-RU"/>
+        </w:rPr>
+        <w:t>биткойнов</w:t>
+      </w:r>
+      <w:proofErr w:type="spellEnd"/>
+      <w:r>
+        <w:rPr>
+          <w:lang w:val="ru-RU"/>
+        </w:rPr>
+        <w:t xml:space="preserve"> происходит посредством добавления новых записей в специальный электронный журнал транзакций, который называется «</w:t>
+      </w:r>
+      <w:proofErr w:type="spellStart"/>
+      <w:r>
+        <w:rPr>
+          <w:lang w:val="ru-RU"/>
+        </w:rPr>
+        <w:t>блокчейн</w:t>
+      </w:r>
+      <w:proofErr w:type="spellEnd"/>
+      <w:r>
+        <w:rPr>
+          <w:lang w:val="ru-RU"/>
+        </w:rPr>
+        <w:t xml:space="preserve">». Этот журнал транзакций находится в публичном доступе, и любой пользователь может при желании скачать себе информацию обо всех транзакциях всех пользователей интернета. Подлинность каждой транзакции обеспечивается электронной подписью отправителя, таким образом только пользователь кошелька управляет тем, кому и сколько </w:t>
+      </w:r>
+      <w:proofErr w:type="spellStart"/>
+      <w:r>
+        <w:rPr>
+          <w:lang w:val="ru-RU"/>
+        </w:rPr>
+        <w:t>биткойнов</w:t>
+      </w:r>
+      <w:proofErr w:type="spellEnd"/>
+      <w:r>
+        <w:rPr>
+          <w:lang w:val="ru-RU"/>
+        </w:rPr>
+        <w:t xml:space="preserve"> он отправит. Также любой пользователь может осуществить пр</w:t>
+      </w:r>
+      <w:r>
+        <w:rPr>
+          <w:lang w:val="ru-RU"/>
+        </w:rPr>
+        <w:t xml:space="preserve">оцессинг транзакций в </w:t>
+      </w:r>
+      <w:proofErr w:type="spellStart"/>
+      <w:r>
+        <w:rPr>
+          <w:lang w:val="ru-RU"/>
+        </w:rPr>
+        <w:t>блокчейне</w:t>
+      </w:r>
+      <w:proofErr w:type="spellEnd"/>
+      <w:r>
+        <w:rPr>
+          <w:lang w:val="ru-RU"/>
+        </w:rPr>
+        <w:t xml:space="preserve">, </w:t>
+      </w:r>
+      <w:r>
+        <w:rPr>
+          <w:lang w:val="ru-RU"/>
+        </w:rPr>
+        <w:t xml:space="preserve">используя мощности своего компьютера или </w:t>
+      </w:r>
+      <w:r>
+        <w:rPr>
+          <w:lang w:val="ru-RU"/>
+        </w:rPr>
+        <w:t>специальных серверов. Этот процессинг называют «</w:t>
+      </w:r>
+      <w:proofErr w:type="spellStart"/>
+      <w:r>
+        <w:rPr>
+          <w:lang w:val="ru-RU"/>
+        </w:rPr>
+        <w:t>майнингом</w:t>
+      </w:r>
+      <w:proofErr w:type="spellEnd"/>
+      <w:r>
+        <w:rPr>
+          <w:lang w:val="ru-RU"/>
+        </w:rPr>
+        <w:t xml:space="preserve">». </w:t>
+      </w:r>
+      <w:proofErr w:type="gramStart"/>
+      <w:r>
+        <w:rPr>
+          <w:lang w:val="ru-RU"/>
+        </w:rPr>
+        <w:t>В вознаграждением</w:t>
+      </w:r>
+      <w:proofErr w:type="gramEnd"/>
+      <w:r>
+        <w:rPr>
+          <w:lang w:val="ru-RU"/>
+        </w:rPr>
+        <w:t xml:space="preserve"> за </w:t>
+      </w:r>
+      <w:proofErr w:type="spellStart"/>
+      <w:r>
+        <w:rPr>
+          <w:lang w:val="ru-RU"/>
+        </w:rPr>
+        <w:t>майнинг</w:t>
+      </w:r>
+      <w:proofErr w:type="spellEnd"/>
+      <w:r>
+        <w:rPr>
+          <w:lang w:val="ru-RU"/>
+        </w:rPr>
+        <w:t xml:space="preserve"> система даёт некоторое количество </w:t>
+      </w:r>
+      <w:proofErr w:type="spellStart"/>
+      <w:r>
+        <w:rPr>
+          <w:lang w:val="ru-RU"/>
+        </w:rPr>
+        <w:t>биткойнов</w:t>
+      </w:r>
+      <w:proofErr w:type="spellEnd"/>
+      <w:r>
+        <w:rPr>
+          <w:lang w:val="ru-RU"/>
+        </w:rPr>
+        <w:t>.</w:t>
+      </w:r>
+    </w:p>
+    <w:p>
+      <w:pPr>
+        <w:rPr>
+          <w:lang w:val="ru-RU"/>
+        </w:rPr>
+      </w:pPr>
+      <w:r>
+        <w:rPr>
+          <w:lang w:val="ru-RU"/>
+        </w:rPr>
+        <w:t>Итак, каждый пользователь кошелька имеет публичный и приватный ключи. Аналогом публичного ключа является банковский счёт. Вы можете переводить деньги на любой публичной ключ. Но только обладать приватного ключа может перевести</w:t>
+      </w:r>
+      <w:r>
+        <w:rPr>
+          <w:lang w:val="ru-RU"/>
+        </w:rPr>
+        <w:t>/</w:t>
+      </w:r>
+      <w:r>
+        <w:rPr>
+          <w:lang w:val="ru-RU"/>
+        </w:rPr>
+        <w:t xml:space="preserve">потратить </w:t>
+      </w:r>
+      <w:proofErr w:type="spellStart"/>
+      <w:r>
+        <w:rPr>
+          <w:lang w:val="ru-RU"/>
+        </w:rPr>
+        <w:t>биткойны</w:t>
+      </w:r>
+      <w:proofErr w:type="spellEnd"/>
+      <w:r>
+        <w:rPr>
+          <w:lang w:val="ru-RU"/>
+        </w:rPr>
+        <w:t xml:space="preserve">. Все публичные ключи лежат в открытом доступе, но мы не знаем, кому принадлежит какой ключ. Поэтому говорят, что адреса </w:t>
+      </w:r>
+      <w:proofErr w:type="spellStart"/>
+      <w:r>
+        <w:rPr>
+          <w:lang w:val="ru-RU"/>
+        </w:rPr>
+        <w:t>биткойнов</w:t>
+      </w:r>
+      <w:proofErr w:type="spellEnd"/>
+      <w:r>
+        <w:rPr>
+          <w:lang w:val="ru-RU"/>
+        </w:rPr>
+        <w:t xml:space="preserve"> </w:t>
+      </w:r>
+      <w:proofErr w:type="spellStart"/>
+      <w:r>
+        <w:rPr>
+          <w:lang w:val="ru-RU"/>
+        </w:rPr>
+        <w:t>псевдоанонимны</w:t>
+      </w:r>
+      <w:proofErr w:type="spellEnd"/>
+      <w:r>
+        <w:rPr>
+          <w:lang w:val="ru-RU"/>
+        </w:rPr>
+        <w:t xml:space="preserve">. При создании кошелька и перевода на него </w:t>
+      </w:r>
+      <w:proofErr w:type="spellStart"/>
+      <w:r>
+        <w:rPr>
+          <w:lang w:val="ru-RU"/>
+        </w:rPr>
+        <w:t>биткойнов</w:t>
+      </w:r>
+      <w:proofErr w:type="spellEnd"/>
+      <w:r>
+        <w:rPr>
+          <w:lang w:val="ru-RU"/>
+        </w:rPr>
+        <w:t xml:space="preserve">, кошелёк сигнализирует в </w:t>
+      </w:r>
+      <w:proofErr w:type="spellStart"/>
+      <w:r>
+        <w:rPr>
+          <w:lang w:val="ru-RU"/>
+        </w:rPr>
+        <w:t>блокчейн</w:t>
+      </w:r>
+      <w:proofErr w:type="spellEnd"/>
+      <w:r>
+        <w:rPr>
+          <w:lang w:val="ru-RU"/>
+        </w:rPr>
+        <w:t xml:space="preserve">, что на него поступили деньги. Кошелёк генерирует два ключа – публичный и приватный (приватный может не генерироваться, если кошелёк создан на бирже, например, </w:t>
+      </w:r>
+      <w:proofErr w:type="spellStart"/>
+      <w:r>
+        <w:t>Bitsamp</w:t>
+      </w:r>
+      <w:proofErr w:type="spellEnd"/>
+      <w:r>
+        <w:rPr>
+          <w:lang w:val="ru-RU"/>
+        </w:rPr>
+        <w:t>)</w:t>
+      </w:r>
+      <w:r>
+        <w:rPr>
+          <w:lang w:val="ru-RU"/>
+        </w:rPr>
+        <w:t>.</w:t>
+      </w:r>
+      <w:r>
+        <w:rPr>
+          <w:lang w:val="ru-RU"/>
+        </w:rPr>
+        <w:t xml:space="preserve"> </w:t>
+      </w:r>
+      <w:r>
+        <w:rPr>
+          <w:lang w:val="ru-RU"/>
+        </w:rPr>
+        <w:t xml:space="preserve">Если вы захотите заплатить за какую-то услугу, то вы идёте к продавцу и говорите, что с вашего публичного ключа ему </w:t>
+      </w:r>
+      <w:proofErr w:type="spellStart"/>
+      <w:r>
+        <w:rPr>
+          <w:lang w:val="ru-RU"/>
+        </w:rPr>
+        <w:t>прийдут</w:t>
+      </w:r>
+      <w:proofErr w:type="spellEnd"/>
+      <w:r>
+        <w:rPr>
+          <w:lang w:val="ru-RU"/>
+        </w:rPr>
+        <w:t xml:space="preserve"> </w:t>
+      </w:r>
+      <w:proofErr w:type="spellStart"/>
+      <w:r>
+        <w:rPr>
+          <w:lang w:val="ru-RU"/>
+        </w:rPr>
+        <w:t>биткойны</w:t>
+      </w:r>
+      <w:proofErr w:type="spellEnd"/>
+      <w:r>
+        <w:rPr>
+          <w:lang w:val="ru-RU"/>
+        </w:rPr>
+        <w:t xml:space="preserve">. Дальше мы идём в кошелёк или на биржу и переводим средства с нашего публичного ключа на публичный ключ продавца. Эта транзакция попадает в </w:t>
+      </w:r>
+      <w:r>
+        <w:t>p</w:t>
+      </w:r>
+      <w:r>
+        <w:rPr>
+          <w:lang w:val="ru-RU"/>
+        </w:rPr>
+        <w:t>2</w:t>
+      </w:r>
+      <w:r>
+        <w:t>p</w:t>
+      </w:r>
+      <w:r>
+        <w:rPr>
+          <w:lang w:val="ru-RU"/>
+        </w:rPr>
+        <w:t xml:space="preserve"> </w:t>
+      </w:r>
+      <w:r>
+        <w:rPr>
+          <w:lang w:val="ru-RU"/>
+        </w:rPr>
+        <w:t xml:space="preserve">сеть, которая проверяет её, смотрит, есть ли у вас деньги, и отправляет для записи в узлы сети. Таким образом, ваша транзакция попадает </w:t>
+      </w:r>
+      <w:proofErr w:type="spellStart"/>
+      <w:r>
+        <w:rPr>
+          <w:lang w:val="ru-RU"/>
+        </w:rPr>
+        <w:t>майнеру</w:t>
+      </w:r>
+      <w:proofErr w:type="spellEnd"/>
+      <w:r>
+        <w:rPr>
+          <w:lang w:val="ru-RU"/>
+        </w:rPr>
+        <w:t xml:space="preserve">, который добавляет её в «блок». Блок состоит из серии транзакций разных пользователей. Блок передаётся в сеть дальше, где он попадает в </w:t>
+      </w:r>
+      <w:r>
+        <w:rPr>
+          <w:lang w:val="ru-RU"/>
+        </w:rPr>
+        <w:lastRenderedPageBreak/>
+        <w:t xml:space="preserve">общий журнал транзакций, т.е. в </w:t>
+      </w:r>
+      <w:proofErr w:type="spellStart"/>
+      <w:r>
+        <w:rPr>
+          <w:lang w:val="ru-RU"/>
+        </w:rPr>
+        <w:t>блокчейн</w:t>
+      </w:r>
+      <w:proofErr w:type="spellEnd"/>
+      <w:r>
+        <w:rPr>
+          <w:lang w:val="ru-RU"/>
+        </w:rPr>
+        <w:t>. Теперь ваши деньги переведены продавцу.</w:t>
+      </w:r>
+      <w:r>
+        <w:rPr>
+          <w:lang w:val="ru-RU"/>
+        </w:rPr>
+        <w:t xml:space="preserve"> </w:t>
+      </w:r>
+      <w:r>
+        <w:rPr>
+          <w:lang w:val="ru-RU"/>
+        </w:rPr>
+        <w:t>(«</w:t>
+      </w:r>
+      <w:proofErr w:type="spellStart"/>
+      <w:r>
+        <w:t>Pantera</w:t>
+      </w:r>
+      <w:proofErr w:type="spellEnd"/>
+      <w:r>
+        <w:rPr>
+          <w:lang w:val="ru-RU"/>
+        </w:rPr>
+        <w:t xml:space="preserve"> </w:t>
+      </w:r>
+      <w:r>
+        <w:t>Primer</w:t>
+      </w:r>
+      <w:r>
+        <w:rPr>
+          <w:lang w:val="ru-RU"/>
+        </w:rPr>
+        <w:t xml:space="preserve">», </w:t>
+      </w:r>
+      <w:r>
+        <w:t>Ronald</w:t>
+      </w:r>
+      <w:r>
+        <w:rPr>
+          <w:lang w:val="ru-RU"/>
+        </w:rPr>
+        <w:t xml:space="preserve"> </w:t>
+      </w:r>
+      <w:r>
+        <w:t>A</w:t>
+      </w:r>
+      <w:r>
+        <w:rPr>
+          <w:lang w:val="ru-RU"/>
+        </w:rPr>
+        <w:t>.</w:t>
+      </w:r>
+      <w:proofErr w:type="spellStart"/>
+      <w:r>
+        <w:t>Glantz</w:t>
+      </w:r>
+      <w:proofErr w:type="spellEnd"/>
+      <w:r>
+        <w:rPr>
+          <w:lang w:val="ru-RU"/>
+        </w:rPr>
+        <w:t>, 2014)</w:t>
+      </w:r>
+    </w:p>
+    <w:p>
+      <w:pPr>
+        <w:rPr>
+          <w:b/>
+          <w:lang w:val="ru-RU"/>
+        </w:rPr>
+      </w:pPr>
+      <w:r>
+        <w:rPr>
+          <w:b/>
+          <w:lang w:val="ru-RU"/>
+        </w:rPr>
+        <w:t xml:space="preserve">Преимущества </w:t>
+      </w:r>
+      <w:proofErr w:type="spellStart"/>
+      <w:r>
+        <w:rPr>
+          <w:b/>
+          <w:lang w:val="ru-RU"/>
+        </w:rPr>
+        <w:t>биткойна</w:t>
+      </w:r>
+      <w:proofErr w:type="spellEnd"/>
+    </w:p>
+    <w:p>
+      <w:pPr>
+        <w:pStyle w:val="a4"/>
+        <w:numPr>
+          <w:ilvl w:val="0"/>
+          <w:numId w:val="1"/>
+        </w:numPr>
+        <w:rPr>
+          <w:lang w:val="ru-RU"/>
+        </w:rPr>
+      </w:pPr>
+      <w:r>
+        <w:rPr>
+          <w:lang w:val="ru-RU"/>
+        </w:rPr>
+        <w:t>Св</w:t>
+      </w:r>
+      <w:r>
+        <w:rPr>
+          <w:lang w:val="ru-RU"/>
+        </w:rPr>
+        <w:t>обода в совершении транзакций. Вы можете посылать деньги любому участнику сети в любом объёме в любое время. Сеть работает без выходных, без географических границ, без других финансовых ограничений.</w:t>
+      </w:r>
+    </w:p>
+    <w:p>
+      <w:pPr>
+        <w:pStyle w:val="a4"/>
+        <w:numPr>
+          <w:ilvl w:val="0"/>
+          <w:numId w:val="1"/>
+        </w:numPr>
+        <w:rPr>
+          <w:lang w:val="ru-RU"/>
+        </w:rPr>
+      </w:pPr>
+      <w:r>
+        <w:rPr>
+          <w:lang w:val="ru-RU"/>
+        </w:rPr>
+        <w:t xml:space="preserve">Маленькая комиссия за транзакцию. Теоретически процессинг транзакций может быть бесплатным для вас. Практически для ускорения процессинга вы платите небольшую сумму </w:t>
+      </w:r>
+      <w:proofErr w:type="spellStart"/>
+      <w:r>
+        <w:rPr>
+          <w:lang w:val="ru-RU"/>
+        </w:rPr>
+        <w:t>майнерам</w:t>
+      </w:r>
+      <w:proofErr w:type="spellEnd"/>
+      <w:r>
+        <w:rPr>
+          <w:lang w:val="ru-RU"/>
+        </w:rPr>
+        <w:t>.</w:t>
+      </w:r>
+    </w:p>
+    <w:p>
+      <w:pPr>
+        <w:pStyle w:val="a4"/>
+        <w:numPr>
+          <w:ilvl w:val="0"/>
+          <w:numId w:val="1"/>
+        </w:numPr>
+        <w:rPr>
+          <w:lang w:val="ru-RU"/>
+        </w:rPr>
+      </w:pPr>
+      <w:r>
+        <w:rPr>
+          <w:lang w:val="ru-RU"/>
+        </w:rPr>
+        <w:t xml:space="preserve">Привлекательность для </w:t>
+      </w:r>
+      <w:proofErr w:type="spellStart"/>
+      <w:r>
+        <w:rPr>
+          <w:lang w:val="ru-RU"/>
+        </w:rPr>
+        <w:t>микротранзакций</w:t>
+      </w:r>
+      <w:proofErr w:type="spellEnd"/>
+      <w:r>
+        <w:rPr>
+          <w:lang w:val="ru-RU"/>
+        </w:rPr>
+        <w:t xml:space="preserve">. Так как комиссия за транзакцию очень маленькая, то </w:t>
+      </w:r>
+      <w:proofErr w:type="spellStart"/>
+      <w:r>
+        <w:rPr>
+          <w:lang w:val="ru-RU"/>
+        </w:rPr>
+        <w:t>биткойн</w:t>
+      </w:r>
+      <w:proofErr w:type="spellEnd"/>
+      <w:r>
+        <w:rPr>
+          <w:lang w:val="ru-RU"/>
+        </w:rPr>
+        <w:t xml:space="preserve"> может использовать в развивающихся странах продавцами для осуществления </w:t>
+      </w:r>
+      <w:proofErr w:type="gramStart"/>
+      <w:r>
+        <w:rPr>
+          <w:lang w:val="ru-RU"/>
+        </w:rPr>
+        <w:t>микро платежей</w:t>
+      </w:r>
+      <w:proofErr w:type="gramEnd"/>
+      <w:r>
+        <w:rPr>
+          <w:lang w:val="ru-RU"/>
+        </w:rPr>
+        <w:t>.</w:t>
+      </w:r>
+    </w:p>
+    <w:p>
+      <w:pPr>
+        <w:pStyle w:val="a4"/>
+        <w:numPr>
+          <w:ilvl w:val="0"/>
+          <w:numId w:val="1"/>
+        </w:numPr>
+        <w:rPr>
+          <w:lang w:val="ru-RU"/>
+        </w:rPr>
+      </w:pPr>
+      <w:r>
+        <w:rPr>
+          <w:lang w:val="ru-RU"/>
+        </w:rPr>
+        <w:t xml:space="preserve">Прозрачность сети. Вся информация о платежах находится в </w:t>
+      </w:r>
+      <w:proofErr w:type="spellStart"/>
+      <w:r>
+        <w:rPr>
+          <w:lang w:val="ru-RU"/>
+        </w:rPr>
+        <w:t>блокчейне</w:t>
+      </w:r>
+      <w:proofErr w:type="spellEnd"/>
+      <w:r>
+        <w:rPr>
+          <w:lang w:val="ru-RU"/>
+        </w:rPr>
+        <w:t>. В любой момент кто угодно может проверить и верифицировать ваш платёж.</w:t>
+      </w:r>
+    </w:p>
+    <w:p>
+      <w:pPr>
+        <w:pStyle w:val="a4"/>
+        <w:numPr>
+          <w:ilvl w:val="0"/>
+          <w:numId w:val="1"/>
+        </w:numPr>
+        <w:rPr>
+          <w:lang w:val="ru-RU"/>
+        </w:rPr>
+      </w:pPr>
+      <w:r>
+        <w:rPr>
+          <w:lang w:val="ru-RU"/>
+        </w:rPr>
+        <w:t xml:space="preserve">Нейтралитет. Так как </w:t>
+      </w:r>
+      <w:proofErr w:type="spellStart"/>
+      <w:r>
+        <w:rPr>
+          <w:lang w:val="ru-RU"/>
+        </w:rPr>
+        <w:t>биткойн</w:t>
+      </w:r>
+      <w:proofErr w:type="spellEnd"/>
+      <w:r>
+        <w:rPr>
+          <w:lang w:val="ru-RU"/>
+        </w:rPr>
+        <w:t xml:space="preserve"> представляет из себя </w:t>
+      </w:r>
+      <w:r>
+        <w:t>p</w:t>
+      </w:r>
+      <w:r>
+        <w:rPr>
+          <w:lang w:val="ru-RU"/>
+        </w:rPr>
+        <w:t>2</w:t>
+      </w:r>
+      <w:r>
+        <w:t>p</w:t>
+      </w:r>
+      <w:r>
+        <w:rPr>
+          <w:lang w:val="ru-RU"/>
+        </w:rPr>
+        <w:t xml:space="preserve"> </w:t>
+      </w:r>
+      <w:r>
+        <w:rPr>
+          <w:lang w:val="ru-RU"/>
+        </w:rPr>
+        <w:t xml:space="preserve">сеть, т.е. </w:t>
+      </w:r>
+      <w:proofErr w:type="spellStart"/>
+      <w:r>
+        <w:rPr>
+          <w:lang w:val="ru-RU"/>
+        </w:rPr>
+        <w:t>децентрализирован</w:t>
+      </w:r>
+      <w:proofErr w:type="spellEnd"/>
+      <w:r>
+        <w:rPr>
+          <w:lang w:val="ru-RU"/>
+        </w:rPr>
+        <w:t>, то никто не может манипулировать и контролировать его протокол.</w:t>
+      </w:r>
+    </w:p>
+    <w:p>
+      <w:r>
+        <w:t>(</w:t>
+      </w:r>
+      <w:r>
+        <w:t>«</w:t>
+      </w:r>
+      <w:proofErr w:type="spellStart"/>
+      <w:r>
+        <w:t>Pantera</w:t>
+      </w:r>
+      <w:proofErr w:type="spellEnd"/>
+      <w:r>
+        <w:t xml:space="preserve"> </w:t>
+      </w:r>
+      <w:r>
+        <w:t>Primer</w:t>
+      </w:r>
+      <w:r>
+        <w:t>»</w:t>
+      </w:r>
+      <w:r>
+        <w:t xml:space="preserve">, </w:t>
+      </w:r>
+      <w:r>
+        <w:t>Ronald</w:t>
+      </w:r>
+      <w:r>
+        <w:t xml:space="preserve"> </w:t>
+      </w:r>
+      <w:proofErr w:type="spellStart"/>
+      <w:proofErr w:type="gramStart"/>
+      <w:r>
+        <w:t>A</w:t>
+      </w:r>
+      <w:r>
+        <w:t>.</w:t>
+      </w:r>
+      <w:r>
+        <w:t>Glantz</w:t>
+      </w:r>
+      <w:proofErr w:type="spellEnd"/>
+      <w:proofErr w:type="gramEnd"/>
+      <w:r>
+        <w:t>, 2014)</w:t>
+      </w:r>
+    </w:p>
+    <w:p>
+      <w:pPr>
+        <w:rPr>
+          <w:b/>
+          <w:lang w:val="ru-RU"/>
+        </w:rPr>
+      </w:pPr>
+      <w:r>
+        <w:rPr>
+          <w:b/>
+          <w:lang w:val="ru-RU"/>
+        </w:rPr>
+        <w:t xml:space="preserve">Легализация </w:t>
+      </w:r>
+      <w:proofErr w:type="spellStart"/>
+      <w:r>
+        <w:rPr>
+          <w:b/>
+          <w:lang w:val="ru-RU"/>
+        </w:rPr>
+        <w:t>биткойна</w:t>
+      </w:r>
+      <w:proofErr w:type="spellEnd"/>
+    </w:p>
+    <w:p>
+      <w:pPr>
+        <w:rPr>
+          <w:b/>
+          <w:lang w:val="ru-RU"/>
+        </w:rPr>
+      </w:pPr>
+      <w:r>
+        <w:rPr>
+          <w:b/>
+          <w:lang w:val="ru-RU"/>
+        </w:rPr>
+        <w:t>Алгоритм Консенсуса</w:t>
+      </w:r>
+    </w:p>
+    <w:p>
+      <w:pPr>
+        <w:rPr>
+          <w:lang w:val="ru-RU"/>
+        </w:rPr>
+      </w:pPr>
+      <w:hyperlink r:id="rId8" w:history="1">
+        <w:r>
+          <w:rPr>
+            <w:rStyle w:val="a3"/>
+          </w:rPr>
+          <w:t>https</w:t>
+        </w:r>
+        <w:r>
+          <w:rPr>
+            <w:rStyle w:val="a3"/>
+            <w:lang w:val="ru-RU"/>
+          </w:rPr>
+          <w:t>://</w:t>
+        </w:r>
+        <w:proofErr w:type="spellStart"/>
+        <w:r>
+          <w:rPr>
+            <w:rStyle w:val="a3"/>
+          </w:rPr>
+          <w:t>habrahabr</w:t>
+        </w:r>
+        <w:proofErr w:type="spellEnd"/>
+        <w:r>
+          <w:rPr>
+            <w:rStyle w:val="a3"/>
+            <w:lang w:val="ru-RU"/>
+          </w:rPr>
+          <w:t>.</w:t>
+        </w:r>
+        <w:proofErr w:type="spellStart"/>
+        <w:r>
+          <w:rPr>
+            <w:rStyle w:val="a3"/>
+          </w:rPr>
+          <w:t>ru</w:t>
+        </w:r>
+        <w:proofErr w:type="spellEnd"/>
+        <w:r>
+          <w:rPr>
+            <w:rStyle w:val="a3"/>
+            <w:lang w:val="ru-RU"/>
+          </w:rPr>
+          <w:t>/</w:t>
+        </w:r>
+        <w:r>
+          <w:rPr>
+            <w:rStyle w:val="a3"/>
+          </w:rPr>
+          <w:t>company</w:t>
+        </w:r>
+        <w:r>
+          <w:rPr>
+            <w:rStyle w:val="a3"/>
+            <w:lang w:val="ru-RU"/>
+          </w:rPr>
+          <w:t>/</w:t>
+        </w:r>
+        <w:proofErr w:type="spellStart"/>
+        <w:r>
+          <w:rPr>
+            <w:rStyle w:val="a3"/>
+          </w:rPr>
+          <w:t>bitfury</w:t>
+        </w:r>
+        <w:proofErr w:type="spellEnd"/>
+        <w:r>
+          <w:rPr>
+            <w:rStyle w:val="a3"/>
+            <w:lang w:val="ru-RU"/>
+          </w:rPr>
+          <w:t>/</w:t>
+        </w:r>
+        <w:r>
+          <w:rPr>
+            <w:rStyle w:val="a3"/>
+          </w:rPr>
+          <w:t>blog</w:t>
+        </w:r>
+        <w:r>
+          <w:rPr>
+            <w:rStyle w:val="a3"/>
+            <w:lang w:val="ru-RU"/>
+          </w:rPr>
+          <w:t>/327468/</w:t>
+        </w:r>
+      </w:hyperlink>
+    </w:p>
+    <w:p>
+      <w:pPr>
+        <w:rPr>
+          <w:b/>
+          <w:lang w:val="ru-RU"/>
+        </w:rPr>
+      </w:pPr>
+      <w:r>
+        <w:rPr>
+          <w:b/>
+        </w:rPr>
+        <w:t>DAO</w:t>
+      </w:r>
+    </w:p>
+    <w:p>
+      <w:pPr>
+        <w:rPr>
+          <w:lang w:val="ru-RU"/>
+        </w:rPr>
+      </w:pPr>
+      <w:hyperlink r:id="rId9" w:history="1">
+        <w:r>
+          <w:rPr>
+            <w:rStyle w:val="a3"/>
+          </w:rPr>
+          <w:t>https</w:t>
+        </w:r>
+        <w:r>
+          <w:rPr>
+            <w:rStyle w:val="a3"/>
+            <w:lang w:val="ru-RU"/>
+          </w:rPr>
+          <w:t>://</w:t>
+        </w:r>
+        <w:r>
+          <w:rPr>
+            <w:rStyle w:val="a3"/>
+          </w:rPr>
+          <w:t>medium</w:t>
+        </w:r>
+        <w:r>
+          <w:rPr>
+            <w:rStyle w:val="a3"/>
+            <w:lang w:val="ru-RU"/>
+          </w:rPr>
+          <w:t>.</w:t>
+        </w:r>
+        <w:r>
+          <w:rPr>
+            <w:rStyle w:val="a3"/>
+          </w:rPr>
+          <w:t>com</w:t>
+        </w:r>
+        <w:r>
+          <w:rPr>
+            <w:rStyle w:val="a3"/>
+            <w:lang w:val="ru-RU"/>
+          </w:rPr>
+          <w:t>/</w:t>
+        </w:r>
+        <w:proofErr w:type="spellStart"/>
+        <w:r>
+          <w:rPr>
+            <w:rStyle w:val="a3"/>
+          </w:rPr>
+          <w:t>universablockchain</w:t>
+        </w:r>
+        <w:proofErr w:type="spellEnd"/>
+        <w:r>
+          <w:rPr>
+            <w:rStyle w:val="a3"/>
+            <w:lang w:val="ru-RU"/>
+          </w:rPr>
+          <w:t>/</w:t>
+        </w:r>
+        <w:r>
+          <w:rPr>
+            <w:rStyle w:val="a3"/>
+          </w:rPr>
+          <w:t>decentralized</w:t>
+        </w:r>
+        <w:r>
+          <w:rPr>
+            <w:rStyle w:val="a3"/>
+            <w:lang w:val="ru-RU"/>
+          </w:rPr>
+          <w:t>-</w:t>
+        </w:r>
+        <w:r>
+          <w:rPr>
+            <w:rStyle w:val="a3"/>
+          </w:rPr>
+          <w:t>autonomous</w:t>
+        </w:r>
+        <w:r>
+          <w:rPr>
+            <w:rStyle w:val="a3"/>
+            <w:lang w:val="ru-RU"/>
+          </w:rPr>
+          <w:t>-</w:t>
+        </w:r>
+        <w:r>
+          <w:rPr>
+            <w:rStyle w:val="a3"/>
+          </w:rPr>
+          <w:t>organization</w:t>
+        </w:r>
+        <w:r>
+          <w:rPr>
+            <w:rStyle w:val="a3"/>
+            <w:lang w:val="ru-RU"/>
+          </w:rPr>
+          <w:t>-</w:t>
+        </w:r>
+        <w:r>
+          <w:rPr>
+            <w:rStyle w:val="a3"/>
+          </w:rPr>
+          <w:t>what</w:t>
+        </w:r>
+        <w:r>
+          <w:rPr>
+            <w:rStyle w:val="a3"/>
+            <w:lang w:val="ru-RU"/>
+          </w:rPr>
+          <w:t>-</w:t>
+        </w:r>
+        <w:r>
+          <w:rPr>
+            <w:rStyle w:val="a3"/>
+          </w:rPr>
+          <w:t>is</w:t>
+        </w:r>
+        <w:r>
+          <w:rPr>
+            <w:rStyle w:val="a3"/>
+            <w:lang w:val="ru-RU"/>
+          </w:rPr>
+          <w:t>-</w:t>
+        </w:r>
+        <w:r>
+          <w:rPr>
+            <w:rStyle w:val="a3"/>
+          </w:rPr>
+          <w:t>a</w:t>
+        </w:r>
+        <w:r>
+          <w:rPr>
+            <w:rStyle w:val="a3"/>
+            <w:lang w:val="ru-RU"/>
+          </w:rPr>
+          <w:t>-</w:t>
+        </w:r>
+        <w:proofErr w:type="spellStart"/>
+        <w:r>
+          <w:rPr>
+            <w:rStyle w:val="a3"/>
+          </w:rPr>
+          <w:t>dao</w:t>
+        </w:r>
+        <w:proofErr w:type="spellEnd"/>
+        <w:r>
+          <w:rPr>
+            <w:rStyle w:val="a3"/>
+            <w:lang w:val="ru-RU"/>
+          </w:rPr>
+          <w:t>-</w:t>
+        </w:r>
+        <w:r>
+          <w:rPr>
+            <w:rStyle w:val="a3"/>
+          </w:rPr>
+          <w:t>company</w:t>
+        </w:r>
+        <w:r>
+          <w:rPr>
+            <w:rStyle w:val="a3"/>
+            <w:lang w:val="ru-RU"/>
+          </w:rPr>
+          <w:t>-</w:t>
+        </w:r>
+        <w:proofErr w:type="spellStart"/>
+        <w:r>
+          <w:rPr>
+            <w:rStyle w:val="a3"/>
+          </w:rPr>
+          <w:t>eb</w:t>
+        </w:r>
+        <w:proofErr w:type="spellEnd"/>
+        <w:r>
+          <w:rPr>
+            <w:rStyle w:val="a3"/>
+            <w:lang w:val="ru-RU"/>
+          </w:rPr>
+          <w:t>99</w:t>
+        </w:r>
+        <w:r>
+          <w:rPr>
+            <w:rStyle w:val="a3"/>
+          </w:rPr>
+          <w:t>e</w:t>
+        </w:r>
+        <w:r>
+          <w:rPr>
+            <w:rStyle w:val="a3"/>
+            <w:lang w:val="ru-RU"/>
+          </w:rPr>
+          <w:t>472</w:t>
+        </w:r>
+        <w:r>
+          <w:rPr>
+            <w:rStyle w:val="a3"/>
+          </w:rPr>
+          <w:t>f</w:t>
+        </w:r>
+        <w:r>
+          <w:rPr>
+            <w:rStyle w:val="a3"/>
+            <w:lang w:val="ru-RU"/>
+          </w:rPr>
+          <w:t>23</w:t>
+        </w:r>
+        <w:r>
+          <w:rPr>
+            <w:rStyle w:val="a3"/>
+          </w:rPr>
+          <w:t>e</w:t>
+        </w:r>
+      </w:hyperlink>
+    </w:p>
+    <w:p>
+      <w:pPr>
+        <w:rPr>
+          <w:b/>
+          <w:lang w:val="ru-RU"/>
+        </w:rPr>
+      </w:pPr>
       <w:bookmarkStart w:id="0" w:name="_GoBack"/>
       <w:bookmarkEnd w:id="0"/>
-      <w:r>
-        <w:rPr>
-          <w:lang w:val="ru-RU"/>
-        </w:rPr>
-        <w:t>ера)</w:t>
-      </w:r>
-      <w:r>
-        <w:rPr>
+    </w:p>
+    <w:p>
+      <w:pPr>
+        <w:rPr>
+          <w:b/>
+          <w:lang w:val="ru-RU"/>
+        </w:rPr>
+      </w:pPr>
+      <w:r>
+        <w:rPr>
+          <w:b/>
+        </w:rPr>
+        <w:t>Bitcoin</w:t>
+      </w:r>
+      <w:r>
+        <w:rPr>
+          <w:b/>
           <w:lang w:val="ru-RU"/>
         </w:rPr>
         <w:t>.</w:t>
       </w:r>
       <w:r>
         <w:rPr>
+          <w:b/>
+        </w:rPr>
+        <w:t>com</w:t>
+      </w:r>
+    </w:p>
+    <w:p>
+      <w:pPr>
+        <w:rPr>
+          <w:lang w:val="ru-RU"/>
+        </w:rPr>
+      </w:pPr>
+      <w:r>
+        <w:rPr>
+          <w:lang w:val="ru-RU"/>
+        </w:rPr>
+        <w:t>Компания, предоставляющая</w:t>
+      </w:r>
+      <w:r>
+        <w:rPr>
+          <w:lang w:val="ru-RU"/>
+        </w:rPr>
+        <w:t xml:space="preserve"> </w:t>
+      </w:r>
+      <w:r>
+        <w:rPr>
+          <w:lang w:val="ru-RU"/>
+        </w:rPr>
+        <w:t xml:space="preserve">сервисы по работе с </w:t>
+      </w:r>
+      <w:r>
+        <w:t>Bitcoin</w:t>
+      </w:r>
+      <w:r>
+        <w:rPr>
+          <w:lang w:val="ru-RU"/>
+        </w:rPr>
+        <w:t xml:space="preserve"> </w:t>
+      </w:r>
+      <w:r>
+        <w:t>Core</w:t>
+      </w:r>
+      <w:r>
+        <w:rPr>
+          <w:lang w:val="ru-RU"/>
+        </w:rPr>
+        <w:t xml:space="preserve"> </w:t>
+      </w:r>
+      <w:r>
+        <w:rPr>
+          <w:lang w:val="ru-RU"/>
+        </w:rPr>
+        <w:t xml:space="preserve">и </w:t>
+      </w:r>
+      <w:r>
+        <w:t>Bitcoin</w:t>
+      </w:r>
+      <w:r>
+        <w:rPr>
+          <w:lang w:val="ru-RU"/>
+        </w:rPr>
+        <w:t xml:space="preserve"> </w:t>
+      </w:r>
+      <w:r>
+        <w:t>Cash</w:t>
+      </w:r>
+      <w:r>
+        <w:rPr>
+          <w:lang w:val="ru-RU"/>
+        </w:rPr>
+        <w:t xml:space="preserve">. </w:t>
+      </w:r>
+      <w:r>
+        <w:rPr>
+          <w:lang w:val="ru-RU"/>
+        </w:rPr>
+        <w:t xml:space="preserve">Через сайт можно покупать и продавать криптовалюты, а также работать с </w:t>
+      </w:r>
+      <w:proofErr w:type="spellStart"/>
+      <w:r>
+        <w:rPr>
+          <w:lang w:val="ru-RU"/>
+        </w:rPr>
+        <w:t>криптокошельком</w:t>
+      </w:r>
+      <w:proofErr w:type="spellEnd"/>
+      <w:r>
+        <w:rPr>
+          <w:lang w:val="ru-RU"/>
+        </w:rPr>
+        <w:t>. На самом сайте содержатся подразделы, где можно посмотреть новости из крипто рынка, построить графики</w:t>
+      </w:r>
+      <w:r>
+        <w:rPr>
+          <w:lang w:val="ru-RU"/>
+        </w:rPr>
+        <w:t xml:space="preserve"> для анализа цены крипто валюты, поиграть в онлайн казино на крипто валюту.</w:t>
+      </w:r>
+      <w:r>
+        <w:rPr>
+          <w:lang w:val="ru-RU"/>
+        </w:rPr>
+        <w:t xml:space="preserve"> </w:t>
+      </w:r>
+      <w:r>
+        <w:rPr>
+          <w:lang w:val="ru-RU"/>
+        </w:rPr>
+        <w:t>Также через сайт существует возможность поучаствовать в майнинге криптовалюты посредством участия в облачно</w:t>
+      </w:r>
+      <w:r>
+        <w:rPr>
+          <w:lang w:val="ru-RU"/>
+        </w:rPr>
+        <w:t>й бирже мощностей</w:t>
+      </w:r>
+      <w:r>
+        <w:rPr>
           <w:lang w:val="ru-RU"/>
         </w:rPr>
         <w:t xml:space="preserve"> (</w:t>
       </w:r>
-      <w:hyperlink r:id="rId4" w:history="1">
-        <w:r>
-          <w:rPr>
-            <w:rStyle w:val="a3"/>
-            <w:lang w:val="ru-RU"/>
-          </w:rPr>
-          <w:t>https://en.wikipedia.org/wiki/Peer-to-peer</w:t>
-        </w:r>
-      </w:hyperlink>
-      <w:r>
-        <w:rPr>
-          <w:lang w:val="ru-RU"/>
-        </w:rPr>
-        <w:t>)</w:t>
-      </w:r>
-    </w:p>
-    <w:p>
-      <w:pPr>
-        <w:rPr>
-          <w:lang w:val="ru-RU"/>
-        </w:rPr>
-      </w:pPr>
-      <w:r>
-        <w:rPr>
-          <w:lang w:val="ru-RU"/>
-        </w:rPr>
-        <w:t xml:space="preserve">С точки зрения пользователя всё намного проще, </w:t>
-      </w:r>
-      <w:proofErr w:type="spellStart"/>
-      <w:r>
-        <w:rPr>
-          <w:lang w:val="ru-RU"/>
-        </w:rPr>
-        <w:t>биткойн</w:t>
-      </w:r>
-      <w:proofErr w:type="spellEnd"/>
-      <w:r>
-        <w:rPr>
-          <w:lang w:val="ru-RU"/>
-        </w:rPr>
-        <w:t xml:space="preserve"> просто является валютой в интернете. Хотя стоит отменить, что кроме того </w:t>
-      </w:r>
-      <w:proofErr w:type="spellStart"/>
-      <w:r>
-        <w:rPr>
-          <w:lang w:val="ru-RU"/>
-        </w:rPr>
-        <w:t>биткойн</w:t>
-      </w:r>
-      <w:proofErr w:type="spellEnd"/>
-      <w:r>
-        <w:rPr>
-          <w:lang w:val="ru-RU"/>
-        </w:rPr>
-        <w:t xml:space="preserve"> является </w:t>
-      </w:r>
-      <w:r>
-        <w:rPr>
-          <w:lang w:val="ru-RU"/>
-        </w:rPr>
-        <w:t>самой</w:t>
-      </w:r>
-      <w:r>
-        <w:rPr>
-          <w:lang w:val="ru-RU"/>
-        </w:rPr>
-        <w:t xml:space="preserve"> перспективной и надёжной книгой учёта транзакций в мире. Надёжность и сохранность достигается за счёт того, что все данные много раз скопированы и хранятся на компьютерах пользователях сети.</w:t>
-      </w:r>
-      <w:r>
-        <w:rPr>
-          <w:lang w:val="ru-RU"/>
-        </w:rPr>
-        <w:t xml:space="preserve"> На момент написания этой статьи в интернете присутствовало 1592 </w:t>
-      </w:r>
-      <w:proofErr w:type="spellStart"/>
-      <w:r>
-        <w:rPr>
-          <w:lang w:val="ru-RU"/>
-        </w:rPr>
-        <w:t>криптовалюты</w:t>
-      </w:r>
-      <w:proofErr w:type="spellEnd"/>
-      <w:r>
-        <w:rPr>
-          <w:lang w:val="ru-RU"/>
-        </w:rPr>
-        <w:t xml:space="preserve"> (</w:t>
-      </w:r>
-      <w:hyperlink r:id="rId5" w:history="1">
-        <w:r>
-          <w:rPr>
-            <w:rStyle w:val="a3"/>
-            <w:lang w:val="ru-RU"/>
-          </w:rPr>
-          <w:t>https://coinmarketcap.com/all/views/all/</w:t>
-        </w:r>
-      </w:hyperlink>
-      <w:r>
-        <w:rPr>
-          <w:lang w:val="ru-RU"/>
-        </w:rPr>
-        <w:t>)</w:t>
-      </w:r>
-      <w:r>
-        <w:rPr>
-          <w:lang w:val="ru-RU"/>
-        </w:rPr>
-        <w:t>,</w:t>
-      </w:r>
-      <w:r>
-        <w:rPr>
-          <w:lang w:val="ru-RU"/>
-        </w:rPr>
-        <w:t xml:space="preserve"> при этом </w:t>
-      </w:r>
-      <w:proofErr w:type="spellStart"/>
-      <w:r>
-        <w:rPr>
-          <w:lang w:val="ru-RU"/>
-        </w:rPr>
-        <w:t>биткойн</w:t>
-      </w:r>
-      <w:proofErr w:type="spellEnd"/>
-      <w:r>
-        <w:rPr>
-          <w:lang w:val="ru-RU"/>
-        </w:rPr>
-        <w:t xml:space="preserve"> по капитализации занимал лидирующее место с капитализацией в 37% от всех существующих </w:t>
-      </w:r>
-      <w:proofErr w:type="spellStart"/>
-      <w:r>
-        <w:rPr>
-          <w:lang w:val="ru-RU"/>
-        </w:rPr>
-        <w:t>криптовалют</w:t>
-      </w:r>
-      <w:proofErr w:type="spellEnd"/>
-      <w:r>
-        <w:rPr>
-          <w:lang w:val="ru-RU"/>
-        </w:rPr>
-        <w:t xml:space="preserve"> (</w:t>
-      </w:r>
-      <w:hyperlink r:id="rId6" w:history="1">
-        <w:r>
-          <w:rPr>
-            <w:rStyle w:val="a3"/>
-            <w:lang w:val="ru-RU"/>
-          </w:rPr>
-          <w:t>https://coinmarketcap.com/charts/</w:t>
-        </w:r>
-      </w:hyperlink>
-      <w:r>
-        <w:rPr>
-          <w:lang w:val="ru-RU"/>
-        </w:rPr>
-        <w:t xml:space="preserve">).   </w:t>
-      </w:r>
-    </w:p>
-    <w:p/>
-    <w:p>
-      <w:pPr>
-        <w:rPr>
-          <w:lang w:val="ru-RU"/>
-        </w:rPr>
-      </w:pPr>
-    </w:p>
-    <w:p>
-      <w:r>
-        <w:rPr>
-          <w:lang w:val="ru-RU"/>
-        </w:rPr>
-        <w:t>(</w:t>
-      </w:r>
-      <w:r>
-        <w:rPr>
-          <w:lang w:val="ru-RU"/>
-        </w:rPr>
-        <w:t>«</w:t>
-      </w:r>
-      <w:proofErr w:type="spellStart"/>
-      <w:r>
-        <w:t>Pantera</w:t>
-      </w:r>
-      <w:proofErr w:type="spellEnd"/>
-      <w:r>
-        <w:rPr>
-          <w:lang w:val="ru-RU"/>
-        </w:rPr>
-        <w:t xml:space="preserve"> </w:t>
-      </w:r>
-      <w:r>
-        <w:t>Primer</w:t>
-      </w:r>
-      <w:r>
-        <w:rPr>
-          <w:lang w:val="ru-RU"/>
-        </w:rPr>
-        <w:t>»</w:t>
-      </w:r>
-      <w:r>
-        <w:rPr>
-          <w:lang w:val="ru-RU"/>
-        </w:rPr>
-        <w:t xml:space="preserve">, </w:t>
-      </w:r>
-      <w:r>
-        <w:t>Ronald</w:t>
-      </w:r>
-      <w:r>
-        <w:rPr>
-          <w:lang w:val="ru-RU"/>
-        </w:rPr>
-        <w:t xml:space="preserve"> </w:t>
-      </w:r>
-      <w:r>
-        <w:t>A</w:t>
-      </w:r>
-      <w:r>
-        <w:rPr>
-          <w:lang w:val="ru-RU"/>
-        </w:rPr>
-        <w:t>.</w:t>
-      </w:r>
-      <w:proofErr w:type="spellStart"/>
-      <w:r>
-        <w:t>Glantz</w:t>
-      </w:r>
-      <w:proofErr w:type="spellEnd"/>
-      <w:r>
-        <w:t>, 2014)</w:t>
-      </w:r>
-    </w:p>
-    <w:p>
-      <w:pPr>
-        <w:rPr>
-          <w:b/>
-          <w:lang w:val="ru-RU"/>
-        </w:rPr>
-      </w:pPr>
-      <w:r>
-        <w:rPr>
-          <w:b/>
-          <w:lang w:val="ru-RU"/>
-        </w:rPr>
-        <w:t>Алгоритм Консенсуса</w:t>
-      </w:r>
-    </w:p>
-    <w:p>
-      <w:pPr>
-        <w:rPr>
-          <w:lang w:val="ru-RU"/>
-        </w:rPr>
-      </w:pPr>
-      <w:hyperlink r:id="rId7" w:history="1">
-        <w:r>
-          <w:rPr>
-            <w:rStyle w:val="a3"/>
-          </w:rPr>
-          <w:t>https</w:t>
-        </w:r>
-        <w:r>
-          <w:rPr>
-            <w:rStyle w:val="a3"/>
-            <w:lang w:val="ru-RU"/>
-          </w:rPr>
-          <w:t>://</w:t>
-        </w:r>
-        <w:proofErr w:type="spellStart"/>
-        <w:r>
-          <w:rPr>
-            <w:rStyle w:val="a3"/>
-          </w:rPr>
-          <w:t>habrahabr</w:t>
-        </w:r>
-        <w:proofErr w:type="spellEnd"/>
-        <w:r>
-          <w:rPr>
-            <w:rStyle w:val="a3"/>
-            <w:lang w:val="ru-RU"/>
-          </w:rPr>
-          <w:t>.</w:t>
-        </w:r>
-        <w:proofErr w:type="spellStart"/>
-        <w:r>
-          <w:rPr>
-            <w:rStyle w:val="a3"/>
-          </w:rPr>
-          <w:t>ru</w:t>
-        </w:r>
-        <w:proofErr w:type="spellEnd"/>
-        <w:r>
-          <w:rPr>
-            <w:rStyle w:val="a3"/>
-            <w:lang w:val="ru-RU"/>
-          </w:rPr>
-          <w:t>/</w:t>
-        </w:r>
-        <w:r>
-          <w:rPr>
-            <w:rStyle w:val="a3"/>
-          </w:rPr>
-          <w:t>company</w:t>
-        </w:r>
-        <w:r>
-          <w:rPr>
-            <w:rStyle w:val="a3"/>
-            <w:lang w:val="ru-RU"/>
-          </w:rPr>
-          <w:t>/</w:t>
-        </w:r>
-        <w:proofErr w:type="spellStart"/>
-        <w:r>
-          <w:rPr>
-            <w:rStyle w:val="a3"/>
-          </w:rPr>
-          <w:t>bitfury</w:t>
-        </w:r>
-        <w:proofErr w:type="spellEnd"/>
-        <w:r>
-          <w:rPr>
-            <w:rStyle w:val="a3"/>
-            <w:lang w:val="ru-RU"/>
-          </w:rPr>
-          <w:t>/</w:t>
-        </w:r>
-        <w:r>
-          <w:rPr>
-            <w:rStyle w:val="a3"/>
-          </w:rPr>
-          <w:t>blog</w:t>
-        </w:r>
-        <w:r>
-          <w:rPr>
-            <w:rStyle w:val="a3"/>
-            <w:lang w:val="ru-RU"/>
-          </w:rPr>
-          <w:t>/327468/</w:t>
-        </w:r>
-      </w:hyperlink>
-    </w:p>
-    <w:p>
-      <w:pPr>
-        <w:rPr>
-          <w:b/>
-          <w:lang w:val="ru-RU"/>
-        </w:rPr>
-      </w:pPr>
-    </w:p>
-    <w:p>
-      <w:pPr>
-        <w:rPr>
-          <w:b/>
-          <w:lang w:val="ru-RU"/>
-        </w:rPr>
-      </w:pPr>
-      <w:r>
-        <w:rPr>
-          <w:b/>
-        </w:rPr>
-        <w:t>Bitcoin</w:t>
-      </w:r>
-      <w:r>
-        <w:rPr>
-          <w:b/>
-          <w:lang w:val="ru-RU"/>
-        </w:rPr>
-        <w:t>.</w:t>
-      </w:r>
-      <w:r>
-        <w:rPr>
-          <w:b/>
-        </w:rPr>
-        <w:t>com</w:t>
-      </w:r>
-    </w:p>
-    <w:p>
-      <w:pPr>
-        <w:rPr>
-          <w:lang w:val="ru-RU"/>
-        </w:rPr>
-      </w:pPr>
-      <w:r>
-        <w:rPr>
-          <w:lang w:val="ru-RU"/>
-        </w:rPr>
-        <w:t>Компания, предоставляющая</w:t>
-      </w:r>
-      <w:r>
-        <w:rPr>
-          <w:lang w:val="ru-RU"/>
-        </w:rPr>
-        <w:t xml:space="preserve"> </w:t>
-      </w:r>
-      <w:r>
-        <w:rPr>
-          <w:lang w:val="ru-RU"/>
-        </w:rPr>
-        <w:t xml:space="preserve">сервисы по работе с </w:t>
-      </w:r>
-      <w:r>
-        <w:t>Bitcoin</w:t>
-      </w:r>
-      <w:r>
-        <w:rPr>
-          <w:lang w:val="ru-RU"/>
-        </w:rPr>
-        <w:t xml:space="preserve"> </w:t>
-      </w:r>
-      <w:r>
-        <w:t>Core</w:t>
-      </w:r>
-      <w:r>
-        <w:rPr>
-          <w:lang w:val="ru-RU"/>
-        </w:rPr>
-        <w:t xml:space="preserve"> </w:t>
-      </w:r>
-      <w:r>
-        <w:rPr>
-          <w:lang w:val="ru-RU"/>
-        </w:rPr>
-        <w:t xml:space="preserve">и </w:t>
-      </w:r>
-      <w:r>
-        <w:t>Bitcoin</w:t>
-      </w:r>
-      <w:r>
-        <w:rPr>
-          <w:lang w:val="ru-RU"/>
-        </w:rPr>
-        <w:t xml:space="preserve"> </w:t>
-      </w:r>
-      <w:r>
-        <w:t>Cash</w:t>
-      </w:r>
-      <w:r>
-        <w:rPr>
-          <w:lang w:val="ru-RU"/>
-        </w:rPr>
-        <w:t xml:space="preserve">. </w:t>
-      </w:r>
-      <w:r>
-        <w:rPr>
-          <w:lang w:val="ru-RU"/>
-        </w:rPr>
-        <w:t xml:space="preserve">Через сайт можно покупать и продавать криптовалюты, а также работать с </w:t>
-      </w:r>
-      <w:proofErr w:type="spellStart"/>
-      <w:r>
-        <w:rPr>
-          <w:lang w:val="ru-RU"/>
-        </w:rPr>
-        <w:t>криптокошельком</w:t>
-      </w:r>
-      <w:proofErr w:type="spellEnd"/>
-      <w:r>
-        <w:rPr>
-          <w:lang w:val="ru-RU"/>
-        </w:rPr>
-        <w:t>. На самом сайте содержатся подразделы, где можно посмотреть новости из крипто рынка, построить графики</w:t>
-      </w:r>
-      <w:r>
-        <w:rPr>
-          <w:lang w:val="ru-RU"/>
-        </w:rPr>
-        <w:t xml:space="preserve"> для анализа цены крипто валюты, поиграть в онлайн казино на крипто валюту.</w:t>
-      </w:r>
-      <w:r>
-        <w:rPr>
-          <w:lang w:val="ru-RU"/>
-        </w:rPr>
-        <w:t xml:space="preserve"> </w:t>
-      </w:r>
-      <w:r>
-        <w:rPr>
-          <w:lang w:val="ru-RU"/>
-        </w:rPr>
-        <w:t>Также через сайт существует возможность поучаствовать в майнинге криптовалюты посредством участия в облачно</w:t>
-      </w:r>
-      <w:r>
-        <w:rPr>
-          <w:lang w:val="ru-RU"/>
-        </w:rPr>
-        <w:t>й бирже мощностей</w:t>
-      </w:r>
-      <w:r>
-        <w:rPr>
-          <w:lang w:val="ru-RU"/>
-        </w:rPr>
-        <w:t xml:space="preserve"> (</w:t>
-      </w:r>
-      <w:hyperlink r:id="rId8" w:history="1">
+      <w:hyperlink r:id="rId10" w:history="1">
         <w:r>
           <w:rPr>
             <w:rStyle w:val="a3"/>
@@ -840,7 +1760,7 @@
                     <pic:cNvPicPr/>
                   </pic:nvPicPr>
                   <pic:blipFill>
-                    <a:blip r:embed="rId9"/>
+                    <a:blip r:embed="rId11"/>
                     <a:stretch>
                       <a:fillRect/>
                     </a:stretch>
@@ -1003,7 +1923,7 @@
         </w:rPr>
         <w:t xml:space="preserve"> (</w:t>
       </w:r>
-      <w:hyperlink r:id="rId10" w:history="1">
+      <w:hyperlink r:id="rId12" w:history="1">
         <w:r>
           <w:rPr>
             <w:rStyle w:val="a3"/>
@@ -1153,7 +2073,7 @@
         </w:rPr>
         <w:t xml:space="preserve"> (</w:t>
       </w:r>
-      <w:hyperlink r:id="rId11" w:history="1">
+      <w:hyperlink r:id="rId13" w:history="1">
         <w:r>
           <w:rPr>
             <w:rStyle w:val="a3"/>
@@ -1324,7 +2244,7 @@
         </w:rPr>
         <w:t>(</w:t>
       </w:r>
-      <w:hyperlink r:id="rId12" w:history="1">
+      <w:hyperlink r:id="rId14" w:history="1">
         <w:r>
           <w:rPr>
             <w:rStyle w:val="a3"/>
@@ -1713,312 +2633,6 @@
             <wp:extent cx="3918223" cy="2828925"/>
             <wp:effectExtent l="0" t="0" r="6350" b="0"/>
             <wp:docPr id="4" name="Picture 4"/>
-            <wp:cNvGraphicFramePr>
-              <a:graphicFrameLocks xmlns:a="http://schemas.openxmlformats.org/drawingml/2006/main" noChangeAspect="1"/>
-            </wp:cNvGraphicFramePr>
-            <a:graphic xmlns:a="http://schemas.openxmlformats.org/drawingml/2006/main">
-              <a:graphicData uri="http://schemas.openxmlformats.org/drawingml/2006/picture">
-                <pic:pic xmlns:pic="http://schemas.openxmlformats.org/drawingml/2006/picture">
-                  <pic:nvPicPr>
-                    <pic:cNvPr id="1" name=""/>
-                    <pic:cNvPicPr/>
-                  </pic:nvPicPr>
-                  <pic:blipFill>
-                    <a:blip r:embed="rId13"/>
-                    <a:stretch>
-                      <a:fillRect/>
-                    </a:stretch>
-                  </pic:blipFill>
-                  <pic:spPr>
-                    <a:xfrm>
-                      <a:off x="0" y="0"/>
-                      <a:ext cx="3944405" cy="2847828"/>
-                    </a:xfrm>
-                    <a:prstGeom prst="rect">
-                      <a:avLst/>
-                    </a:prstGeom>
-                  </pic:spPr>
-                </pic:pic>
-              </a:graphicData>
-            </a:graphic>
-          </wp:inline>
-        </w:drawing>
-      </w:r>
-    </w:p>
-    <w:p>
-      <w:pPr>
-        <w:rPr>
-          <w:b/>
-          <w:lang w:val="ru-RU"/>
-        </w:rPr>
-      </w:pPr>
-      <w:proofErr w:type="spellStart"/>
-      <w:r>
-        <w:rPr>
-          <w:b/>
-        </w:rPr>
-        <w:t>Cointelegraph</w:t>
-      </w:r>
-      <w:proofErr w:type="spellEnd"/>
-      <w:r>
-        <w:rPr>
-          <w:b/>
-          <w:lang w:val="ru-RU"/>
-        </w:rPr>
-        <w:t>.</w:t>
-      </w:r>
-      <w:r>
-        <w:rPr>
-          <w:b/>
-        </w:rPr>
-        <w:t>com</w:t>
-      </w:r>
-    </w:p>
-    <w:p>
-      <w:pPr>
-        <w:rPr>
-          <w:lang w:val="ru-RU"/>
-        </w:rPr>
-      </w:pPr>
-      <w:r>
-        <w:rPr>
-          <w:lang w:val="ru-RU"/>
-        </w:rPr>
-        <w:t xml:space="preserve">Сайт существует с 2013-ого года. Портал является независимый источником новостей о </w:t>
-      </w:r>
-      <w:proofErr w:type="spellStart"/>
-      <w:r>
-        <w:rPr>
-          <w:lang w:val="ru-RU"/>
-        </w:rPr>
-        <w:t>криптовалюте</w:t>
-      </w:r>
-      <w:proofErr w:type="spellEnd"/>
-      <w:r>
-        <w:rPr>
-          <w:lang w:val="ru-RU"/>
-        </w:rPr>
-        <w:t xml:space="preserve">, </w:t>
-      </w:r>
-      <w:proofErr w:type="spellStart"/>
-      <w:r>
-        <w:rPr>
-          <w:lang w:val="ru-RU"/>
-        </w:rPr>
-        <w:t>блокчейне</w:t>
-      </w:r>
-      <w:proofErr w:type="spellEnd"/>
-      <w:r>
-        <w:rPr>
-          <w:lang w:val="ru-RU"/>
-        </w:rPr>
-        <w:t xml:space="preserve"> и децентрализованных приложениях. На сайте есть новости, анализ, экспертные колонки и информация, касающаяся </w:t>
-      </w:r>
-      <w:proofErr w:type="spellStart"/>
-      <w:r>
-        <w:rPr>
-          <w:lang w:val="ru-RU"/>
-        </w:rPr>
-        <w:t>Финтеха</w:t>
-      </w:r>
-      <w:proofErr w:type="spellEnd"/>
-      <w:r>
-        <w:rPr>
-          <w:lang w:val="ru-RU"/>
-        </w:rPr>
-        <w:t xml:space="preserve">, </w:t>
-      </w:r>
-      <w:proofErr w:type="spellStart"/>
-      <w:r>
-        <w:rPr>
-          <w:lang w:val="ru-RU"/>
-        </w:rPr>
-        <w:t>Блокчейна</w:t>
-      </w:r>
-      <w:proofErr w:type="spellEnd"/>
-      <w:r>
-        <w:rPr>
-          <w:lang w:val="ru-RU"/>
-        </w:rPr>
-        <w:t xml:space="preserve"> и </w:t>
-      </w:r>
-      <w:proofErr w:type="spellStart"/>
-      <w:r>
-        <w:rPr>
-          <w:lang w:val="ru-RU"/>
-        </w:rPr>
-        <w:t>Биткойна</w:t>
-      </w:r>
-      <w:proofErr w:type="spellEnd"/>
-      <w:r>
-        <w:rPr>
-          <w:lang w:val="ru-RU"/>
-        </w:rPr>
-        <w:t>.</w:t>
-      </w:r>
-      <w:r>
-        <w:rPr>
-          <w:lang w:val="ru-RU"/>
-        </w:rPr>
-        <w:t xml:space="preserve"> </w:t>
-      </w:r>
-      <w:r>
-        <w:rPr>
-          <w:lang w:val="ru-RU"/>
-        </w:rPr>
-        <w:t>(</w:t>
-      </w:r>
-      <w:hyperlink r:id="rId14" w:history="1">
-        <w:r>
-          <w:rPr>
-            <w:rStyle w:val="a3"/>
-          </w:rPr>
-          <w:t>https</w:t>
-        </w:r>
-        <w:r>
-          <w:rPr>
-            <w:rStyle w:val="a3"/>
-            <w:lang w:val="ru-RU"/>
-          </w:rPr>
-          <w:t>://</w:t>
-        </w:r>
-        <w:r>
-          <w:rPr>
-            <w:rStyle w:val="a3"/>
-          </w:rPr>
-          <w:t>www</w:t>
-        </w:r>
-        <w:r>
-          <w:rPr>
-            <w:rStyle w:val="a3"/>
-            <w:lang w:val="ru-RU"/>
-          </w:rPr>
-          <w:t>.</w:t>
-        </w:r>
-        <w:proofErr w:type="spellStart"/>
-        <w:r>
-          <w:rPr>
-            <w:rStyle w:val="a3"/>
-          </w:rPr>
-          <w:t>crunchbase</w:t>
-        </w:r>
-        <w:proofErr w:type="spellEnd"/>
-        <w:r>
-          <w:rPr>
-            <w:rStyle w:val="a3"/>
-            <w:lang w:val="ru-RU"/>
-          </w:rPr>
-          <w:t>.</w:t>
-        </w:r>
-        <w:r>
-          <w:rPr>
-            <w:rStyle w:val="a3"/>
-          </w:rPr>
-          <w:t>com</w:t>
-        </w:r>
-        <w:r>
-          <w:rPr>
-            <w:rStyle w:val="a3"/>
-            <w:lang w:val="ru-RU"/>
-          </w:rPr>
-          <w:t>/</w:t>
-        </w:r>
-        <w:r>
-          <w:rPr>
-            <w:rStyle w:val="a3"/>
-          </w:rPr>
-          <w:t>organization</w:t>
-        </w:r>
-        <w:r>
-          <w:rPr>
-            <w:rStyle w:val="a3"/>
-            <w:lang w:val="ru-RU"/>
-          </w:rPr>
-          <w:t>/</w:t>
-        </w:r>
-        <w:proofErr w:type="spellStart"/>
-        <w:r>
-          <w:rPr>
-            <w:rStyle w:val="a3"/>
-          </w:rPr>
-          <w:t>cointelegraph</w:t>
-        </w:r>
-        <w:proofErr w:type="spellEnd"/>
-      </w:hyperlink>
-      <w:r>
-        <w:rPr>
-          <w:lang w:val="ru-RU"/>
-        </w:rPr>
-        <w:t>)</w:t>
-      </w:r>
-    </w:p>
-    <w:p>
-      <w:pPr>
-        <w:rPr>
-          <w:lang w:val="ru-RU"/>
-        </w:rPr>
-      </w:pPr>
-      <w:r>
-        <w:rPr>
-          <w:lang w:val="ru-RU"/>
-        </w:rPr>
-        <w:t xml:space="preserve">На апрель 2018-ого года сайт входил в топ 10 в </w:t>
-      </w:r>
-      <w:r>
-        <w:t>Google</w:t>
-      </w:r>
-      <w:r>
-        <w:rPr>
-          <w:lang w:val="ru-RU"/>
-        </w:rPr>
-        <w:t xml:space="preserve"> </w:t>
-      </w:r>
-      <w:r>
-        <w:rPr>
-          <w:lang w:val="ru-RU"/>
-        </w:rPr>
-        <w:t>и в топ 5 в Яндексе по запросу «</w:t>
-      </w:r>
-      <w:r>
-        <w:t>bitcoin</w:t>
-      </w:r>
-      <w:r>
-        <w:rPr>
-          <w:lang w:val="ru-RU"/>
-        </w:rPr>
-        <w:t xml:space="preserve"> </w:t>
-      </w:r>
-      <w:r>
-        <w:t>news</w:t>
-      </w:r>
-      <w:r>
-        <w:rPr>
-          <w:lang w:val="ru-RU"/>
-        </w:rPr>
-        <w:t>».</w:t>
-      </w:r>
-      <w:r>
-        <w:rPr>
-          <w:lang w:val="ru-RU"/>
-        </w:rPr>
-        <w:t xml:space="preserve"> </w:t>
-      </w:r>
-    </w:p>
-    <w:p>
-      <w:pPr>
-        <w:rPr>
-          <w:lang w:val="ru-RU"/>
-        </w:rPr>
-      </w:pPr>
-      <w:r>
-        <w:rPr>
-          <w:noProof/>
-        </w:rPr>
-        <w:drawing>
-          <wp:inline distT="0" distB="0" distL="0" distR="0" wp14:anchorId="2C6209FE" wp14:editId="19084B29">
-            <wp:extent cx="3904614" cy="2724150"/>
-            <wp:effectExtent l="0" t="0" r="1270" b="0"/>
-            <wp:docPr id="13" name="Picture 13"/>
             <wp:cNvGraphicFramePr>
               <a:graphicFrameLocks xmlns:a="http://schemas.openxmlformats.org/drawingml/2006/main" noChangeAspect="1"/>
             </wp:cNvGraphicFramePr>
@@ -2038,6 +2652,312 @@
                   <pic:spPr>
                     <a:xfrm>
                       <a:off x="0" y="0"/>
+                      <a:ext cx="3944405" cy="2847828"/>
+                    </a:xfrm>
+                    <a:prstGeom prst="rect">
+                      <a:avLst/>
+                    </a:prstGeom>
+                  </pic:spPr>
+                </pic:pic>
+              </a:graphicData>
+            </a:graphic>
+          </wp:inline>
+        </w:drawing>
+      </w:r>
+    </w:p>
+    <w:p>
+      <w:pPr>
+        <w:rPr>
+          <w:b/>
+          <w:lang w:val="ru-RU"/>
+        </w:rPr>
+      </w:pPr>
+      <w:proofErr w:type="spellStart"/>
+      <w:r>
+        <w:rPr>
+          <w:b/>
+        </w:rPr>
+        <w:t>Cointelegraph</w:t>
+      </w:r>
+      <w:proofErr w:type="spellEnd"/>
+      <w:r>
+        <w:rPr>
+          <w:b/>
+          <w:lang w:val="ru-RU"/>
+        </w:rPr>
+        <w:t>.</w:t>
+      </w:r>
+      <w:r>
+        <w:rPr>
+          <w:b/>
+        </w:rPr>
+        <w:t>com</w:t>
+      </w:r>
+    </w:p>
+    <w:p>
+      <w:pPr>
+        <w:rPr>
+          <w:lang w:val="ru-RU"/>
+        </w:rPr>
+      </w:pPr>
+      <w:r>
+        <w:rPr>
+          <w:lang w:val="ru-RU"/>
+        </w:rPr>
+        <w:t xml:space="preserve">Сайт существует с 2013-ого года. Портал является независимый источником новостей о </w:t>
+      </w:r>
+      <w:proofErr w:type="spellStart"/>
+      <w:r>
+        <w:rPr>
+          <w:lang w:val="ru-RU"/>
+        </w:rPr>
+        <w:t>криптовалюте</w:t>
+      </w:r>
+      <w:proofErr w:type="spellEnd"/>
+      <w:r>
+        <w:rPr>
+          <w:lang w:val="ru-RU"/>
+        </w:rPr>
+        <w:t xml:space="preserve">, </w:t>
+      </w:r>
+      <w:proofErr w:type="spellStart"/>
+      <w:r>
+        <w:rPr>
+          <w:lang w:val="ru-RU"/>
+        </w:rPr>
+        <w:t>блокчейне</w:t>
+      </w:r>
+      <w:proofErr w:type="spellEnd"/>
+      <w:r>
+        <w:rPr>
+          <w:lang w:val="ru-RU"/>
+        </w:rPr>
+        <w:t xml:space="preserve"> и децентрализованных приложениях. На сайте есть новости, анализ, экспертные колонки и информация, касающаяся </w:t>
+      </w:r>
+      <w:proofErr w:type="spellStart"/>
+      <w:r>
+        <w:rPr>
+          <w:lang w:val="ru-RU"/>
+        </w:rPr>
+        <w:t>Финтеха</w:t>
+      </w:r>
+      <w:proofErr w:type="spellEnd"/>
+      <w:r>
+        <w:rPr>
+          <w:lang w:val="ru-RU"/>
+        </w:rPr>
+        <w:t xml:space="preserve">, </w:t>
+      </w:r>
+      <w:proofErr w:type="spellStart"/>
+      <w:r>
+        <w:rPr>
+          <w:lang w:val="ru-RU"/>
+        </w:rPr>
+        <w:t>Блокчейна</w:t>
+      </w:r>
+      <w:proofErr w:type="spellEnd"/>
+      <w:r>
+        <w:rPr>
+          <w:lang w:val="ru-RU"/>
+        </w:rPr>
+        <w:t xml:space="preserve"> и </w:t>
+      </w:r>
+      <w:proofErr w:type="spellStart"/>
+      <w:r>
+        <w:rPr>
+          <w:lang w:val="ru-RU"/>
+        </w:rPr>
+        <w:t>Биткойна</w:t>
+      </w:r>
+      <w:proofErr w:type="spellEnd"/>
+      <w:r>
+        <w:rPr>
+          <w:lang w:val="ru-RU"/>
+        </w:rPr>
+        <w:t>.</w:t>
+      </w:r>
+      <w:r>
+        <w:rPr>
+          <w:lang w:val="ru-RU"/>
+        </w:rPr>
+        <w:t xml:space="preserve"> </w:t>
+      </w:r>
+      <w:r>
+        <w:rPr>
+          <w:lang w:val="ru-RU"/>
+        </w:rPr>
+        <w:t>(</w:t>
+      </w:r>
+      <w:hyperlink r:id="rId16" w:history="1">
+        <w:r>
+          <w:rPr>
+            <w:rStyle w:val="a3"/>
+          </w:rPr>
+          <w:t>https</w:t>
+        </w:r>
+        <w:r>
+          <w:rPr>
+            <w:rStyle w:val="a3"/>
+            <w:lang w:val="ru-RU"/>
+          </w:rPr>
+          <w:t>://</w:t>
+        </w:r>
+        <w:r>
+          <w:rPr>
+            <w:rStyle w:val="a3"/>
+          </w:rPr>
+          <w:t>www</w:t>
+        </w:r>
+        <w:r>
+          <w:rPr>
+            <w:rStyle w:val="a3"/>
+            <w:lang w:val="ru-RU"/>
+          </w:rPr>
+          <w:t>.</w:t>
+        </w:r>
+        <w:proofErr w:type="spellStart"/>
+        <w:r>
+          <w:rPr>
+            <w:rStyle w:val="a3"/>
+          </w:rPr>
+          <w:t>crunchbase</w:t>
+        </w:r>
+        <w:proofErr w:type="spellEnd"/>
+        <w:r>
+          <w:rPr>
+            <w:rStyle w:val="a3"/>
+            <w:lang w:val="ru-RU"/>
+          </w:rPr>
+          <w:t>.</w:t>
+        </w:r>
+        <w:r>
+          <w:rPr>
+            <w:rStyle w:val="a3"/>
+          </w:rPr>
+          <w:t>com</w:t>
+        </w:r>
+        <w:r>
+          <w:rPr>
+            <w:rStyle w:val="a3"/>
+            <w:lang w:val="ru-RU"/>
+          </w:rPr>
+          <w:t>/</w:t>
+        </w:r>
+        <w:r>
+          <w:rPr>
+            <w:rStyle w:val="a3"/>
+          </w:rPr>
+          <w:t>organization</w:t>
+        </w:r>
+        <w:r>
+          <w:rPr>
+            <w:rStyle w:val="a3"/>
+            <w:lang w:val="ru-RU"/>
+          </w:rPr>
+          <w:t>/</w:t>
+        </w:r>
+        <w:proofErr w:type="spellStart"/>
+        <w:r>
+          <w:rPr>
+            <w:rStyle w:val="a3"/>
+          </w:rPr>
+          <w:t>cointelegraph</w:t>
+        </w:r>
+        <w:proofErr w:type="spellEnd"/>
+      </w:hyperlink>
+      <w:r>
+        <w:rPr>
+          <w:lang w:val="ru-RU"/>
+        </w:rPr>
+        <w:t>)</w:t>
+      </w:r>
+    </w:p>
+    <w:p>
+      <w:pPr>
+        <w:rPr>
+          <w:lang w:val="ru-RU"/>
+        </w:rPr>
+      </w:pPr>
+      <w:r>
+        <w:rPr>
+          <w:lang w:val="ru-RU"/>
+        </w:rPr>
+        <w:t xml:space="preserve">На апрель 2018-ого года сайт входил в топ 10 в </w:t>
+      </w:r>
+      <w:r>
+        <w:t>Google</w:t>
+      </w:r>
+      <w:r>
+        <w:rPr>
+          <w:lang w:val="ru-RU"/>
+        </w:rPr>
+        <w:t xml:space="preserve"> </w:t>
+      </w:r>
+      <w:r>
+        <w:rPr>
+          <w:lang w:val="ru-RU"/>
+        </w:rPr>
+        <w:t>и в топ 5 в Яндексе по запросу «</w:t>
+      </w:r>
+      <w:r>
+        <w:t>bitcoin</w:t>
+      </w:r>
+      <w:r>
+        <w:rPr>
+          <w:lang w:val="ru-RU"/>
+        </w:rPr>
+        <w:t xml:space="preserve"> </w:t>
+      </w:r>
+      <w:r>
+        <w:t>news</w:t>
+      </w:r>
+      <w:r>
+        <w:rPr>
+          <w:lang w:val="ru-RU"/>
+        </w:rPr>
+        <w:t>».</w:t>
+      </w:r>
+      <w:r>
+        <w:rPr>
+          <w:lang w:val="ru-RU"/>
+        </w:rPr>
+        <w:t xml:space="preserve"> </w:t>
+      </w:r>
+    </w:p>
+    <w:p>
+      <w:pPr>
+        <w:rPr>
+          <w:lang w:val="ru-RU"/>
+        </w:rPr>
+      </w:pPr>
+      <w:r>
+        <w:rPr>
+          <w:noProof/>
+        </w:rPr>
+        <w:drawing>
+          <wp:inline distT="0" distB="0" distL="0" distR="0" wp14:anchorId="2C6209FE" wp14:editId="19084B29">
+            <wp:extent cx="3904614" cy="2724150"/>
+            <wp:effectExtent l="0" t="0" r="1270" b="0"/>
+            <wp:docPr id="13" name="Picture 13"/>
+            <wp:cNvGraphicFramePr>
+              <a:graphicFrameLocks xmlns:a="http://schemas.openxmlformats.org/drawingml/2006/main" noChangeAspect="1"/>
+            </wp:cNvGraphicFramePr>
+            <a:graphic xmlns:a="http://schemas.openxmlformats.org/drawingml/2006/main">
+              <a:graphicData uri="http://schemas.openxmlformats.org/drawingml/2006/picture">
+                <pic:pic xmlns:pic="http://schemas.openxmlformats.org/drawingml/2006/picture">
+                  <pic:nvPicPr>
+                    <pic:cNvPr id="1" name=""/>
+                    <pic:cNvPicPr/>
+                  </pic:nvPicPr>
+                  <pic:blipFill>
+                    <a:blip r:embed="rId17"/>
+                    <a:stretch>
+                      <a:fillRect/>
+                    </a:stretch>
+                  </pic:blipFill>
+                  <pic:spPr>
+                    <a:xfrm>
+                      <a:off x="0" y="0"/>
                       <a:ext cx="3961565" cy="2763883"/>
                     </a:xfrm>
                     <a:prstGeom prst="rect">
@@ -2373,7 +3293,7 @@
         </w:rPr>
         <w:t xml:space="preserve"> (</w:t>
       </w:r>
-      <w:hyperlink r:id="rId16" w:history="1">
+      <w:hyperlink r:id="rId18" w:history="1">
         <w:r>
           <w:rPr>
             <w:rStyle w:val="a3"/>
@@ -2388,7 +3308,7 @@
         </w:rPr>
         <w:t xml:space="preserve">, </w:t>
       </w:r>
-      <w:hyperlink r:id="rId17" w:history="1">
+      <w:hyperlink r:id="rId19" w:history="1">
         <w:r>
           <w:rPr>
             <w:rStyle w:val="a3"/>
@@ -2442,7 +3362,7 @@
         </w:rPr>
         <w:t>» (</w:t>
       </w:r>
-      <w:hyperlink r:id="rId18" w:history="1">
+      <w:hyperlink r:id="rId20" w:history="1">
         <w:r>
           <w:rPr>
             <w:rStyle w:val="a3"/>
@@ -2479,238 +3399,6 @@
             <wp:extent cx="3992676" cy="2771775"/>
             <wp:effectExtent l="0" t="0" r="8255" b="0"/>
             <wp:docPr id="14" name="Picture 14"/>
-            <wp:cNvGraphicFramePr>
-              <a:graphicFrameLocks xmlns:a="http://schemas.openxmlformats.org/drawingml/2006/main" noChangeAspect="1"/>
-            </wp:cNvGraphicFramePr>
-            <a:graphic xmlns:a="http://schemas.openxmlformats.org/drawingml/2006/main">
-              <a:graphicData uri="http://schemas.openxmlformats.org/drawingml/2006/picture">
-                <pic:pic xmlns:pic="http://schemas.openxmlformats.org/drawingml/2006/picture">
-                  <pic:nvPicPr>
-                    <pic:cNvPr id="1" name=""/>
-                    <pic:cNvPicPr/>
-                  </pic:nvPicPr>
-                  <pic:blipFill>
-                    <a:blip r:embed="rId19"/>
-                    <a:stretch>
-                      <a:fillRect/>
-                    </a:stretch>
-                  </pic:blipFill>
-                  <pic:spPr>
-                    <a:xfrm>
-                      <a:off x="0" y="0"/>
-                      <a:ext cx="4000001" cy="2776860"/>
-                    </a:xfrm>
-                    <a:prstGeom prst="rect">
-                      <a:avLst/>
-                    </a:prstGeom>
-                  </pic:spPr>
-                </pic:pic>
-              </a:graphicData>
-            </a:graphic>
-          </wp:inline>
-        </w:drawing>
-      </w:r>
-    </w:p>
-    <w:p>
-      <w:pPr>
-        <w:rPr>
-          <w:lang w:val="ru-RU"/>
-        </w:rPr>
-      </w:pPr>
-    </w:p>
-    <w:p>
-      <w:pPr>
-        <w:rPr>
-          <w:b/>
-        </w:rPr>
-      </w:pPr>
-      <w:r>
-        <w:rPr>
-          <w:b/>
-        </w:rPr>
-        <w:t>Forbes</w:t>
-      </w:r>
-      <w:r>
-        <w:rPr>
-          <w:b/>
-          <w:lang w:val="ru-RU"/>
-        </w:rPr>
-        <w:t>.</w:t>
-      </w:r>
-      <w:r>
-        <w:rPr>
-          <w:b/>
-        </w:rPr>
-        <w:t>com</w:t>
-      </w:r>
-    </w:p>
-    <w:p/>
-    <w:p/>
-    <w:p>
-      <w:r>
-        <w:rPr>
-          <w:noProof/>
-        </w:rPr>
-        <w:lastRenderedPageBreak/>
-        <w:drawing>
-          <wp:inline distT="0" distB="0" distL="0" distR="0" wp14:anchorId="63D2147C" wp14:editId="0D68B2E4">
-            <wp:extent cx="4543425" cy="3086100"/>
-            <wp:effectExtent l="0" t="0" r="9525" b="0"/>
-            <wp:docPr id="16" name="Picture 16"/>
-            <wp:cNvGraphicFramePr>
-              <a:graphicFrameLocks xmlns:a="http://schemas.openxmlformats.org/drawingml/2006/main" noChangeAspect="1"/>
-            </wp:cNvGraphicFramePr>
-            <a:graphic xmlns:a="http://schemas.openxmlformats.org/drawingml/2006/main">
-              <a:graphicData uri="http://schemas.openxmlformats.org/drawingml/2006/picture">
-                <pic:pic xmlns:pic="http://schemas.openxmlformats.org/drawingml/2006/picture">
-                  <pic:nvPicPr>
-                    <pic:cNvPr id="1" name=""/>
-                    <pic:cNvPicPr/>
-                  </pic:nvPicPr>
-                  <pic:blipFill>
-                    <a:blip r:embed="rId20"/>
-                    <a:stretch>
-                      <a:fillRect/>
-                    </a:stretch>
-                  </pic:blipFill>
-                  <pic:spPr>
-                    <a:xfrm>
-                      <a:off x="0" y="0"/>
-                      <a:ext cx="4543425" cy="3086100"/>
-                    </a:xfrm>
-                    <a:prstGeom prst="rect">
-                      <a:avLst/>
-                    </a:prstGeom>
-                  </pic:spPr>
-                </pic:pic>
-              </a:graphicData>
-            </a:graphic>
-          </wp:inline>
-        </w:drawing>
-      </w:r>
-    </w:p>
-    <w:p/>
-    <w:p/>
-    <w:p>
-      <w:pPr>
-        <w:rPr>
-          <w:lang w:val="ru-RU"/>
-        </w:rPr>
-      </w:pPr>
-      <w:r>
-        <w:rPr>
-          <w:lang w:val="ru-RU"/>
-        </w:rPr>
-        <w:t>Имеются</w:t>
-      </w:r>
-      <w:r>
-        <w:rPr>
-          <w:lang w:val="ru-RU"/>
-        </w:rPr>
-        <w:t xml:space="preserve"> почасовые данные биткойна</w:t>
-      </w:r>
-      <w:r>
-        <w:rPr>
-          <w:lang w:val="ru-RU"/>
-        </w:rPr>
-        <w:t xml:space="preserve"> </w:t>
-      </w:r>
-      <w:r>
-        <w:rPr>
-          <w:lang w:val="ru-RU"/>
-        </w:rPr>
-        <w:t>(</w:t>
-      </w:r>
-      <w:r>
-        <w:t>BTC</w:t>
-      </w:r>
-      <w:r>
-        <w:rPr>
-          <w:lang w:val="ru-RU"/>
-        </w:rPr>
-        <w:t>)</w:t>
-      </w:r>
-      <w:r>
-        <w:rPr>
-          <w:lang w:val="ru-RU"/>
-        </w:rPr>
-        <w:t xml:space="preserve"> и </w:t>
-      </w:r>
-      <w:proofErr w:type="spellStart"/>
-      <w:r>
-        <w:rPr>
-          <w:lang w:val="ru-RU"/>
-        </w:rPr>
-        <w:t>подневные</w:t>
-      </w:r>
-      <w:proofErr w:type="spellEnd"/>
-      <w:r>
-        <w:rPr>
-          <w:lang w:val="ru-RU"/>
-        </w:rPr>
-        <w:t xml:space="preserve"> данные </w:t>
-      </w:r>
-      <w:proofErr w:type="spellStart"/>
-      <w:r>
-        <w:rPr>
-          <w:lang w:val="ru-RU"/>
-        </w:rPr>
-        <w:t>биткойна</w:t>
-      </w:r>
-      <w:proofErr w:type="spellEnd"/>
-      <w:r>
-        <w:rPr>
-          <w:lang w:val="ru-RU"/>
-        </w:rPr>
-        <w:t xml:space="preserve"> </w:t>
-      </w:r>
-      <w:r>
-        <w:rPr>
-          <w:lang w:val="ru-RU"/>
-        </w:rPr>
-        <w:t>(</w:t>
-      </w:r>
-      <w:r>
-        <w:t>BTC</w:t>
-      </w:r>
-      <w:r>
-        <w:rPr>
-          <w:lang w:val="ru-RU"/>
-        </w:rPr>
-        <w:t>)</w:t>
-      </w:r>
-      <w:r>
-        <w:rPr>
-          <w:lang w:val="ru-RU"/>
-        </w:rPr>
-        <w:t xml:space="preserve"> и эфира </w:t>
-      </w:r>
-      <w:r>
-        <w:rPr>
-          <w:lang w:val="ru-RU"/>
-        </w:rPr>
-        <w:t>(</w:t>
-      </w:r>
-      <w:r>
-        <w:t>ETH</w:t>
-      </w:r>
-      <w:r>
-        <w:rPr>
-          <w:lang w:val="ru-RU"/>
-        </w:rPr>
-        <w:t>)</w:t>
-      </w:r>
-    </w:p>
-    <w:p>
-      <w:r>
-        <w:rPr>
-          <w:noProof/>
-        </w:rPr>
-        <w:drawing>
-          <wp:inline distT="0" distB="0" distL="0" distR="0" wp14:anchorId="0F601F00" wp14:editId="7591EDEE">
-            <wp:extent cx="3744264" cy="2279650"/>
-            <wp:effectExtent l="0" t="0" r="8890" b="6350"/>
-            <wp:docPr id="1" name="Рисунок 1"/>
             <wp:cNvGraphicFramePr>
               <a:graphicFrameLocks xmlns:a="http://schemas.openxmlformats.org/drawingml/2006/main" noChangeAspect="1"/>
             </wp:cNvGraphicFramePr>
@@ -2730,7 +3418,7 @@
                   <pic:spPr>
                     <a:xfrm>
                       <a:off x="0" y="0"/>
-                      <a:ext cx="3774561" cy="2298096"/>
+                      <a:ext cx="4000001" cy="2776860"/>
                     </a:xfrm>
                     <a:prstGeom prst="rect">
                       <a:avLst/>
@@ -2744,16 +3432,51 @@
       </w:r>
     </w:p>
     <w:p>
+      <w:pPr>
+        <w:rPr>
+          <w:lang w:val="ru-RU"/>
+        </w:rPr>
+      </w:pPr>
+    </w:p>
+    <w:p>
+      <w:pPr>
+        <w:rPr>
+          <w:b/>
+        </w:rPr>
+      </w:pPr>
+      <w:r>
+        <w:rPr>
+          <w:b/>
+        </w:rPr>
+        <w:t>Forbes</w:t>
+      </w:r>
+      <w:r>
+        <w:rPr>
+          <w:b/>
+          <w:lang w:val="ru-RU"/>
+        </w:rPr>
+        <w:t>.</w:t>
+      </w:r>
+      <w:r>
+        <w:rPr>
+          <w:b/>
+        </w:rPr>
+        <w:t>com</w:t>
+      </w:r>
+    </w:p>
+    <w:p/>
+    <w:p/>
+    <w:p>
       <w:r>
         <w:rPr>
           <w:noProof/>
         </w:rPr>
         <w:lastRenderedPageBreak/>
         <w:drawing>
-          <wp:inline distT="0" distB="0" distL="0" distR="0" wp14:anchorId="7A61C6BB" wp14:editId="1411FD21">
-            <wp:extent cx="4076700" cy="2264927"/>
-            <wp:effectExtent l="0" t="0" r="0" b="2540"/>
-            <wp:docPr id="2" name="Рисунок 2"/>
+          <wp:inline distT="0" distB="0" distL="0" distR="0" wp14:anchorId="63D2147C" wp14:editId="0D68B2E4">
+            <wp:extent cx="4543425" cy="3086100"/>
+            <wp:effectExtent l="0" t="0" r="9525" b="0"/>
+            <wp:docPr id="16" name="Picture 16"/>
             <wp:cNvGraphicFramePr>
               <a:graphicFrameLocks xmlns:a="http://schemas.openxmlformats.org/drawingml/2006/main" noChangeAspect="1"/>
             </wp:cNvGraphicFramePr>
@@ -2773,7 +3496,7 @@
                   <pic:spPr>
                     <a:xfrm>
                       <a:off x="0" y="0"/>
-                      <a:ext cx="4107309" cy="2281933"/>
+                      <a:ext cx="4543425" cy="3086100"/>
                     </a:xfrm>
                     <a:prstGeom prst="rect">
                       <a:avLst/>
@@ -2786,16 +3509,128 @@
         </w:drawing>
       </w:r>
     </w:p>
+    <w:p/>
+    <w:p/>
+    <w:p>
+      <w:pPr>
+        <w:rPr>
+          <w:lang w:val="ru-RU"/>
+        </w:rPr>
+      </w:pPr>
+      <w:r>
+        <w:rPr>
+          <w:lang w:val="ru-RU"/>
+        </w:rPr>
+        <w:t>Имеются</w:t>
+      </w:r>
+      <w:r>
+        <w:rPr>
+          <w:lang w:val="ru-RU"/>
+        </w:rPr>
+        <w:t xml:space="preserve"> почасовые данные биткойна</w:t>
+      </w:r>
+      <w:r>
+        <w:rPr>
+          <w:lang w:val="ru-RU"/>
+        </w:rPr>
+        <w:t xml:space="preserve"> </w:t>
+      </w:r>
+      <w:r>
+        <w:rPr>
+          <w:lang w:val="ru-RU"/>
+        </w:rPr>
+        <w:t>(</w:t>
+      </w:r>
+      <w:r>
+        <w:t>BTC</w:t>
+      </w:r>
+      <w:r>
+        <w:rPr>
+          <w:lang w:val="ru-RU"/>
+        </w:rPr>
+        <w:t>)</w:t>
+      </w:r>
+      <w:r>
+        <w:rPr>
+          <w:lang w:val="ru-RU"/>
+        </w:rPr>
+        <w:t xml:space="preserve"> и </w:t>
+      </w:r>
+      <w:proofErr w:type="spellStart"/>
+      <w:r>
+        <w:rPr>
+          <w:lang w:val="ru-RU"/>
+        </w:rPr>
+        <w:t>подневные</w:t>
+      </w:r>
+      <w:proofErr w:type="spellEnd"/>
+      <w:r>
+        <w:rPr>
+          <w:lang w:val="ru-RU"/>
+        </w:rPr>
+        <w:t xml:space="preserve"> данные </w:t>
+      </w:r>
+      <w:proofErr w:type="spellStart"/>
+      <w:r>
+        <w:rPr>
+          <w:lang w:val="ru-RU"/>
+        </w:rPr>
+        <w:t>биткойна</w:t>
+      </w:r>
+      <w:proofErr w:type="spellEnd"/>
+      <w:r>
+        <w:rPr>
+          <w:lang w:val="ru-RU"/>
+        </w:rPr>
+        <w:t xml:space="preserve"> </w:t>
+      </w:r>
+      <w:r>
+        <w:rPr>
+          <w:lang w:val="ru-RU"/>
+        </w:rPr>
+        <w:t>(</w:t>
+      </w:r>
+      <w:r>
+        <w:t>BTC</w:t>
+      </w:r>
+      <w:r>
+        <w:rPr>
+          <w:lang w:val="ru-RU"/>
+        </w:rPr>
+        <w:t>)</w:t>
+      </w:r>
+      <w:r>
+        <w:rPr>
+          <w:lang w:val="ru-RU"/>
+        </w:rPr>
+        <w:t xml:space="preserve"> и эфира </w:t>
+      </w:r>
+      <w:r>
+        <w:rPr>
+          <w:lang w:val="ru-RU"/>
+        </w:rPr>
+        <w:t>(</w:t>
+      </w:r>
+      <w:r>
+        <w:t>ETH</w:t>
+      </w:r>
+      <w:r>
+        <w:rPr>
+          <w:lang w:val="ru-RU"/>
+        </w:rPr>
+        <w:t>)</w:t>
+      </w:r>
+    </w:p>
     <w:p>
       <w:r>
         <w:rPr>
           <w:noProof/>
         </w:rPr>
         <w:drawing>
-          <wp:inline distT="0" distB="0" distL="0" distR="0" wp14:anchorId="1128A4F2" wp14:editId="5F4C961A">
-            <wp:extent cx="3699746" cy="2638425"/>
-            <wp:effectExtent l="0" t="0" r="0" b="0"/>
-            <wp:docPr id="8" name="Picture 8"/>
+          <wp:inline distT="0" distB="0" distL="0" distR="0" wp14:anchorId="0F601F00" wp14:editId="7591EDEE">
+            <wp:extent cx="3744264" cy="2279650"/>
+            <wp:effectExtent l="0" t="0" r="8890" b="6350"/>
+            <wp:docPr id="1" name="Рисунок 1"/>
             <wp:cNvGraphicFramePr>
               <a:graphicFrameLocks xmlns:a="http://schemas.openxmlformats.org/drawingml/2006/main" noChangeAspect="1"/>
             </wp:cNvGraphicFramePr>
@@ -2815,7 +3650,7 @@
                   <pic:spPr>
                     <a:xfrm>
                       <a:off x="0" y="0"/>
-                      <a:ext cx="3713378" cy="2648146"/>
+                      <a:ext cx="3774561" cy="2298096"/>
                     </a:xfrm>
                     <a:prstGeom prst="rect">
                       <a:avLst/>
@@ -2828,17 +3663,17 @@
         </w:drawing>
       </w:r>
     </w:p>
-    <w:p/>
     <w:p>
       <w:r>
         <w:rPr>
           <w:noProof/>
         </w:rPr>
+        <w:lastRenderedPageBreak/>
         <w:drawing>
-          <wp:inline distT="0" distB="0" distL="0" distR="0" wp14:anchorId="18275A82" wp14:editId="38C7F8C1">
-            <wp:extent cx="3571875" cy="2476500"/>
-            <wp:effectExtent l="0" t="0" r="9525" b="0"/>
-            <wp:docPr id="9" name="Picture 9"/>
+          <wp:inline distT="0" distB="0" distL="0" distR="0" wp14:anchorId="7A61C6BB" wp14:editId="1411FD21">
+            <wp:extent cx="4076700" cy="2264927"/>
+            <wp:effectExtent l="0" t="0" r="0" b="2540"/>
+            <wp:docPr id="2" name="Рисунок 2"/>
             <wp:cNvGraphicFramePr>
               <a:graphicFrameLocks xmlns:a="http://schemas.openxmlformats.org/drawingml/2006/main" noChangeAspect="1"/>
             </wp:cNvGraphicFramePr>
@@ -2858,7 +3693,7 @@
                   <pic:spPr>
                     <a:xfrm>
                       <a:off x="0" y="0"/>
-                      <a:ext cx="3571875" cy="2476500"/>
+                      <a:ext cx="4107309" cy="2281933"/>
                     </a:xfrm>
                     <a:prstGeom prst="rect">
                       <a:avLst/>
@@ -2876,12 +3711,11 @@
         <w:rPr>
           <w:noProof/>
         </w:rPr>
-        <w:lastRenderedPageBreak/>
         <w:drawing>
-          <wp:inline distT="0" distB="0" distL="0" distR="0" wp14:anchorId="6A9EE18C" wp14:editId="6C3FA51A">
-            <wp:extent cx="3543300" cy="2524125"/>
-            <wp:effectExtent l="0" t="0" r="0" b="9525"/>
-            <wp:docPr id="11" name="Picture 11"/>
+          <wp:inline distT="0" distB="0" distL="0" distR="0" wp14:anchorId="1128A4F2" wp14:editId="5F4C961A">
+            <wp:extent cx="3699746" cy="2638425"/>
+            <wp:effectExtent l="0" t="0" r="0" b="0"/>
+            <wp:docPr id="8" name="Picture 8"/>
             <wp:cNvGraphicFramePr>
               <a:graphicFrameLocks xmlns:a="http://schemas.openxmlformats.org/drawingml/2006/main" noChangeAspect="1"/>
             </wp:cNvGraphicFramePr>
@@ -2901,7 +3735,7 @@
                   <pic:spPr>
                     <a:xfrm>
                       <a:off x="0" y="0"/>
-                      <a:ext cx="3543300" cy="2524125"/>
+                      <a:ext cx="3713378" cy="2648146"/>
                     </a:xfrm>
                     <a:prstGeom prst="rect">
                       <a:avLst/>
@@ -2921,10 +3755,10 @@
           <w:noProof/>
         </w:rPr>
         <w:drawing>
-          <wp:inline distT="0" distB="0" distL="0" distR="0" wp14:anchorId="60ADD034" wp14:editId="07193B2D">
-            <wp:extent cx="3533775" cy="2657475"/>
-            <wp:effectExtent l="0" t="0" r="9525" b="9525"/>
-            <wp:docPr id="10" name="Picture 10"/>
+          <wp:inline distT="0" distB="0" distL="0" distR="0" wp14:anchorId="18275A82" wp14:editId="38C7F8C1">
+            <wp:extent cx="3571875" cy="2476500"/>
+            <wp:effectExtent l="0" t="0" r="9525" b="0"/>
+            <wp:docPr id="9" name="Picture 9"/>
             <wp:cNvGraphicFramePr>
               <a:graphicFrameLocks xmlns:a="http://schemas.openxmlformats.org/drawingml/2006/main" noChangeAspect="1"/>
             </wp:cNvGraphicFramePr>
@@ -2944,7 +3778,7 @@
                   <pic:spPr>
                     <a:xfrm>
                       <a:off x="0" y="0"/>
-                      <a:ext cx="3533775" cy="2657475"/>
+                      <a:ext cx="3571875" cy="2476500"/>
                     </a:xfrm>
                     <a:prstGeom prst="rect">
                       <a:avLst/>
@@ -2964,10 +3798,10 @@
         </w:rPr>
         <w:lastRenderedPageBreak/>
         <w:drawing>
-          <wp:inline distT="0" distB="0" distL="0" distR="0" wp14:anchorId="6DFFF07B" wp14:editId="0EB9954C">
-            <wp:extent cx="6152515" cy="3261360"/>
-            <wp:effectExtent l="0" t="0" r="635" b="0"/>
-            <wp:docPr id="7" name="Рисунок 7"/>
+          <wp:inline distT="0" distB="0" distL="0" distR="0" wp14:anchorId="6A9EE18C" wp14:editId="6C3FA51A">
+            <wp:extent cx="3543300" cy="2524125"/>
+            <wp:effectExtent l="0" t="0" r="0" b="9525"/>
+            <wp:docPr id="11" name="Picture 11"/>
             <wp:cNvGraphicFramePr>
               <a:graphicFrameLocks xmlns:a="http://schemas.openxmlformats.org/drawingml/2006/main" noChangeAspect="1"/>
             </wp:cNvGraphicFramePr>
@@ -2987,6 +3821,92 @@
                   <pic:spPr>
                     <a:xfrm>
                       <a:off x="0" y="0"/>
+                      <a:ext cx="3543300" cy="2524125"/>
+                    </a:xfrm>
+                    <a:prstGeom prst="rect">
+                      <a:avLst/>
+                    </a:prstGeom>
+                  </pic:spPr>
+                </pic:pic>
+              </a:graphicData>
+            </a:graphic>
+          </wp:inline>
+        </w:drawing>
+      </w:r>
+    </w:p>
+    <w:p/>
+    <w:p>
+      <w:r>
+        <w:rPr>
+          <w:noProof/>
+        </w:rPr>
+        <w:drawing>
+          <wp:inline distT="0" distB="0" distL="0" distR="0" wp14:anchorId="60ADD034" wp14:editId="07193B2D">
+            <wp:extent cx="3533775" cy="2657475"/>
+            <wp:effectExtent l="0" t="0" r="9525" b="9525"/>
+            <wp:docPr id="10" name="Picture 10"/>
+            <wp:cNvGraphicFramePr>
+              <a:graphicFrameLocks xmlns:a="http://schemas.openxmlformats.org/drawingml/2006/main" noChangeAspect="1"/>
+            </wp:cNvGraphicFramePr>
+            <a:graphic xmlns:a="http://schemas.openxmlformats.org/drawingml/2006/main">
+              <a:graphicData uri="http://schemas.openxmlformats.org/drawingml/2006/picture">
+                <pic:pic xmlns:pic="http://schemas.openxmlformats.org/drawingml/2006/picture">
+                  <pic:nvPicPr>
+                    <pic:cNvPr id="1" name=""/>
+                    <pic:cNvPicPr/>
+                  </pic:nvPicPr>
+                  <pic:blipFill>
+                    <a:blip r:embed="rId28"/>
+                    <a:stretch>
+                      <a:fillRect/>
+                    </a:stretch>
+                  </pic:blipFill>
+                  <pic:spPr>
+                    <a:xfrm>
+                      <a:off x="0" y="0"/>
+                      <a:ext cx="3533775" cy="2657475"/>
+                    </a:xfrm>
+                    <a:prstGeom prst="rect">
+                      <a:avLst/>
+                    </a:prstGeom>
+                  </pic:spPr>
+                </pic:pic>
+              </a:graphicData>
+            </a:graphic>
+          </wp:inline>
+        </w:drawing>
+      </w:r>
+    </w:p>
+    <w:p>
+      <w:r>
+        <w:rPr>
+          <w:noProof/>
+        </w:rPr>
+        <w:lastRenderedPageBreak/>
+        <w:drawing>
+          <wp:inline distT="0" distB="0" distL="0" distR="0" wp14:anchorId="6DFFF07B" wp14:editId="0EB9954C">
+            <wp:extent cx="6152515" cy="3261360"/>
+            <wp:effectExtent l="0" t="0" r="635" b="0"/>
+            <wp:docPr id="7" name="Рисунок 7"/>
+            <wp:cNvGraphicFramePr>
+              <a:graphicFrameLocks xmlns:a="http://schemas.openxmlformats.org/drawingml/2006/main" noChangeAspect="1"/>
+            </wp:cNvGraphicFramePr>
+            <a:graphic xmlns:a="http://schemas.openxmlformats.org/drawingml/2006/main">
+              <a:graphicData uri="http://schemas.openxmlformats.org/drawingml/2006/picture">
+                <pic:pic xmlns:pic="http://schemas.openxmlformats.org/drawingml/2006/picture">
+                  <pic:nvPicPr>
+                    <pic:cNvPr id="1" name=""/>
+                    <pic:cNvPicPr/>
+                  </pic:nvPicPr>
+                  <pic:blipFill>
+                    <a:blip r:embed="rId29"/>
+                    <a:stretch>
+                      <a:fillRect/>
+                    </a:stretch>
+                  </pic:blipFill>
+                  <pic:spPr>
+                    <a:xfrm>
+                      <a:off x="0" y="0"/>
                       <a:ext cx="6152515" cy="3261360"/>
                     </a:xfrm>
                     <a:prstGeom prst="rect">
@@ -3008,6 +3928,127 @@
     </w:sectPr>
   </w:body>
 </w:document>
+</file>
+
+<file path=word/numbering.xml><?xml version="1.0" encoding="utf-8"?>
+<w:numbering xmlns:wpc="http://schemas.microsoft.com/office/word/2010/wordprocessingCanvas" xmlns:cx="http://schemas.microsoft.com/office/drawing/2014/chartex" xmlns:cx1="http://schemas.microsoft.com/office/drawing/2015/9/8/chartex" xmlns:mc="http://schemas.openxmlformats.org/markup-compatibility/2006" xmlns:o="urn:schemas-microsoft-com:office:office" xmlns:r="http://schemas.openxmlformats.org/officeDocument/2006/relationships" xmlns:m="http://schemas.openxmlformats.org/officeDocument/2006/math" xmlns:v="urn:schemas-microsoft-com:vml" xmlns:wp14="http://schemas.microsoft.com/office/word/2010/wordprocessingDrawing" xmlns:wp="http://schemas.openxmlformats.org/drawingml/2006/wordprocessingDrawing" xmlns:w10="urn:schemas-microsoft-com:office:word" xmlns:w="http://schemas.openxmlformats.org/wordprocessingml/2006/main" xmlns:w14="http://schemas.microsoft.com/office/word/2010/wordml" xmlns:w15="http://schemas.microsoft.com/office/word/2012/wordml" xmlns:w16se="http://schemas.microsoft.com/office/word/2015/wordml/symex" xmlns:wpg="http://schemas.microsoft.com/office/word/2010/wordprocessingGroup" xmlns:wpi="http://schemas.microsoft.com/office/word/2010/wordprocessingInk" xmlns:wne="http://schemas.microsoft.com/office/word/2006/wordml" xmlns:wps="http://schemas.microsoft.com/office/word/2010/wordprocessingShape" mc:Ignorable="w14 w15 w16se wp14">
+  <w:abstractNum w:abstractNumId="0" w15:restartNumberingAfterBreak="0">
+    <w:nsid w:val="28AF7FA4"/>
+    <w:multiLevelType w:val="hybridMultilevel"/>
+    <w:tmpl w:val="19E6DF30"/>
+    <w:lvl w:ilvl="0" w:tplc="04090001">
+      <w:start w:val="1"/>
+      <w:numFmt w:val="bullet"/>
+      <w:lvlText w:val=""/>
+      <w:lvlJc w:val="left"/>
+      <w:pPr>
+        <w:ind w:left="720" w:hanging="360"/>
+      </w:pPr>
+      <w:rPr>
+        <w:rFonts w:ascii="Symbol" w:hAnsi="Symbol" w:hint="default"/>
+      </w:rPr>
+    </w:lvl>
+    <w:lvl w:ilvl="1" w:tplc="04090003" w:tentative="1">
+      <w:start w:val="1"/>
+      <w:numFmt w:val="bullet"/>
+      <w:lvlText w:val="o"/>
+      <w:lvlJc w:val="left"/>
+      <w:pPr>
+        <w:ind w:left="1440" w:hanging="360"/>
+      </w:pPr>
+      <w:rPr>
+        <w:rFonts w:ascii="Courier New" w:hAnsi="Courier New" w:cs="Courier New" w:hint="default"/>
+      </w:rPr>
+    </w:lvl>
+    <w:lvl w:ilvl="2" w:tplc="04090005" w:tentative="1">
+      <w:start w:val="1"/>
+      <w:numFmt w:val="bullet"/>
+      <w:lvlText w:val=""/>
+      <w:lvlJc w:val="left"/>
+      <w:pPr>
+        <w:ind w:left="2160" w:hanging="360"/>
+      </w:pPr>
+      <w:rPr>
+        <w:rFonts w:ascii="Wingdings" w:hAnsi="Wingdings" w:hint="default"/>
+      </w:rPr>
+    </w:lvl>
+    <w:lvl w:ilvl="3" w:tplc="04090001" w:tentative="1">
+      <w:start w:val="1"/>
+      <w:numFmt w:val="bullet"/>
+      <w:lvlText w:val=""/>
+      <w:lvlJc w:val="left"/>
+      <w:pPr>
+        <w:ind w:left="2880" w:hanging="360"/>
+      </w:pPr>
+      <w:rPr>
+        <w:rFonts w:ascii="Symbol" w:hAnsi="Symbol" w:hint="default"/>
+      </w:rPr>
+    </w:lvl>
+    <w:lvl w:ilvl="4" w:tplc="04090003" w:tentative="1">
+      <w:start w:val="1"/>
+      <w:numFmt w:val="bullet"/>
+      <w:lvlText w:val="o"/>
+      <w:lvlJc w:val="left"/>
+      <w:pPr>
+        <w:ind w:left="3600" w:hanging="360"/>
+      </w:pPr>
+      <w:rPr>
+        <w:rFonts w:ascii="Courier New" w:hAnsi="Courier New" w:cs="Courier New" w:hint="default"/>
+      </w:rPr>
+    </w:lvl>
+    <w:lvl w:ilvl="5" w:tplc="04090005" w:tentative="1">
+      <w:start w:val="1"/>
+      <w:numFmt w:val="bullet"/>
+      <w:lvlText w:val=""/>
+      <w:lvlJc w:val="left"/>
+      <w:pPr>
+        <w:ind w:left="4320" w:hanging="360"/>
+      </w:pPr>
+      <w:rPr>
+        <w:rFonts w:ascii="Wingdings" w:hAnsi="Wingdings" w:hint="default"/>
+      </w:rPr>
+    </w:lvl>
+    <w:lvl w:ilvl="6" w:tplc="04090001" w:tentative="1">
+      <w:start w:val="1"/>
+      <w:numFmt w:val="bullet"/>
+      <w:lvlText w:val=""/>
+      <w:lvlJc w:val="left"/>
+      <w:pPr>
+        <w:ind w:left="5040" w:hanging="360"/>
+      </w:pPr>
+      <w:rPr>
+        <w:rFonts w:ascii="Symbol" w:hAnsi="Symbol" w:hint="default"/>
+      </w:rPr>
+    </w:lvl>
+    <w:lvl w:ilvl="7" w:tplc="04090003" w:tentative="1">
+      <w:start w:val="1"/>
+      <w:numFmt w:val="bullet"/>
+      <w:lvlText w:val="o"/>
+      <w:lvlJc w:val="left"/>
+      <w:pPr>
+        <w:ind w:left="5760" w:hanging="360"/>
+      </w:pPr>
+      <w:rPr>
+        <w:rFonts w:ascii="Courier New" w:hAnsi="Courier New" w:cs="Courier New" w:hint="default"/>
+      </w:rPr>
+    </w:lvl>
+    <w:lvl w:ilvl="8" w:tplc="04090005" w:tentative="1">
+      <w:start w:val="1"/>
+      <w:numFmt w:val="bullet"/>
+      <w:lvlText w:val=""/>
+      <w:lvlJc w:val="left"/>
+      <w:pPr>
+        <w:ind w:left="6480" w:hanging="360"/>
+      </w:pPr>
+      <w:rPr>
+        <w:rFonts w:ascii="Wingdings" w:hAnsi="Wingdings" w:hint="default"/>
+      </w:rPr>
+    </w:lvl>
+  </w:abstractNum>
+  <w:num w:numId="1">
+    <w:abstractNumId w:val="0"/>
+  </w:num>
+</w:numbering>
 </file>
 
 <file path=word/styles.xml><?xml version="1.0" encoding="utf-8"?>
@@ -3454,6 +4495,17 @@
       <w:shd w:val="clear" w:color="auto" w:fill="E6E6E6"/>
     </w:rPr>
   </w:style>
+  <w:style w:type="paragraph" w:styleId="a4">
+    <w:name w:val="List Paragraph"/>
+    <w:basedOn w:val="a"/>
+    <w:uiPriority w:val="34"/>
+    <w:qFormat/>
+    <w:rsid w:val="00C53B7E"/>
+    <w:pPr>
+      <w:ind w:left="720"/>
+      <w:contextualSpacing/>
+    </w:pPr>
+  </w:style>
 </w:styles>
 </file>
 

</xml_diff>